<commit_message>
core start with string & win/lose system
</commit_message>
<xml_diff>
--- a/Docs/Tower Defense TODO.docx
+++ b/Docs/Tower Defense TODO.docx
@@ -1,6 +1,6 @@
 
 <file path=word/document.xml><?xml version="1.0" encoding="utf-8"?>
-<w:document xmlns:wpc="http://schemas.microsoft.com/office/word/2010/wordprocessingCanvas" xmlns:cx="http://schemas.microsoft.com/office/drawing/2014/chartex" xmlns:cx1="http://schemas.microsoft.com/office/drawing/2015/9/8/chartex" xmlns:cx2="http://schemas.microsoft.com/office/drawing/2015/10/21/chartex" xmlns:cx3="http://schemas.microsoft.com/office/drawing/2016/5/9/chartex" xmlns:cx4="http://schemas.microsoft.com/office/drawing/2016/5/10/chartex" xmlns:cx5="http://schemas.microsoft.com/office/drawing/2016/5/11/chartex" xmlns:cx6="http://schemas.microsoft.com/office/drawing/2016/5/12/chartex" xmlns:cx7="http://schemas.microsoft.com/office/drawing/2016/5/13/chartex" xmlns:cx8="http://schemas.microsoft.com/office/drawing/2016/5/14/chartex" xmlns:mc="http://schemas.openxmlformats.org/markup-compatibility/2006" xmlns:aink="http://schemas.microsoft.com/office/drawing/2016/ink" xmlns:am3d="http://schemas.microsoft.com/office/drawing/2017/model3d" xmlns:o="urn:schemas-microsoft-com:office:office" xmlns:r="http://schemas.openxmlformats.org/officeDocument/2006/relationships" xmlns:m="http://schemas.openxmlformats.org/officeDocument/2006/math" xmlns:v="urn:schemas-microsoft-com:vml" xmlns:wp14="http://schemas.microsoft.com/office/word/2010/wordprocessingDrawing" xmlns:wp="http://schemas.openxmlformats.org/drawingml/2006/wordprocessingDrawing" xmlns:w10="urn:schemas-microsoft-com:office:word" xmlns:w="http://schemas.openxmlformats.org/wordprocessingml/2006/main" xmlns:w14="http://schemas.microsoft.com/office/word/2010/wordml" xmlns:w15="http://schemas.microsoft.com/office/word/2012/wordml" xmlns:w16cex="http://schemas.microsoft.com/office/word/2018/wordml/cex" xmlns:w16cid="http://schemas.microsoft.com/office/word/2016/wordml/cid" xmlns:w16="http://schemas.microsoft.com/office/word/2018/wordml" xmlns:w16sdtdh="http://schemas.microsoft.com/office/word/2020/wordml/sdtdatahash" xmlns:w16se="http://schemas.microsoft.com/office/word/2015/wordml/symex" xmlns:wpg="http://schemas.microsoft.com/office/word/2010/wordprocessingGroup" xmlns:wpi="http://schemas.microsoft.com/office/word/2010/wordprocessingInk" xmlns:wne="http://schemas.microsoft.com/office/word/2006/wordml" xmlns:wps="http://schemas.microsoft.com/office/word/2010/wordprocessingShape" mc:Ignorable="w14 w15 w16se w16cid w16 w16cex w16sdtdh wp14">
+<w:document xmlns:wpc="http://schemas.microsoft.com/office/word/2010/wordprocessingCanvas" xmlns:cx="http://schemas.microsoft.com/office/drawing/2014/chartex" xmlns:cx1="http://schemas.microsoft.com/office/drawing/2015/9/8/chartex" xmlns:cx2="http://schemas.microsoft.com/office/drawing/2015/10/21/chartex" xmlns:cx3="http://schemas.microsoft.com/office/drawing/2016/5/9/chartex" xmlns:cx4="http://schemas.microsoft.com/office/drawing/2016/5/10/chartex" xmlns:cx5="http://schemas.microsoft.com/office/drawing/2016/5/11/chartex" xmlns:cx6="http://schemas.microsoft.com/office/drawing/2016/5/12/chartex" xmlns:cx7="http://schemas.microsoft.com/office/drawing/2016/5/13/chartex" xmlns:cx8="http://schemas.microsoft.com/office/drawing/2016/5/14/chartex" xmlns:mc="http://schemas.openxmlformats.org/markup-compatibility/2006" xmlns:aink="http://schemas.microsoft.com/office/drawing/2016/ink" xmlns:am3d="http://schemas.microsoft.com/office/drawing/2017/model3d" xmlns:o="urn:schemas-microsoft-com:office:office" xmlns:oel="http://schemas.microsoft.com/office/2019/extlst" xmlns:r="http://schemas.openxmlformats.org/officeDocument/2006/relationships" xmlns:m="http://schemas.openxmlformats.org/officeDocument/2006/math" xmlns:v="urn:schemas-microsoft-com:vml" xmlns:wp14="http://schemas.microsoft.com/office/word/2010/wordprocessingDrawing" xmlns:wp="http://schemas.openxmlformats.org/drawingml/2006/wordprocessingDrawing" xmlns:w10="urn:schemas-microsoft-com:office:word" xmlns:w="http://schemas.openxmlformats.org/wordprocessingml/2006/main" xmlns:w14="http://schemas.microsoft.com/office/word/2010/wordml" xmlns:w15="http://schemas.microsoft.com/office/word/2012/wordml" xmlns:w16cex="http://schemas.microsoft.com/office/word/2018/wordml/cex" xmlns:w16cid="http://schemas.microsoft.com/office/word/2016/wordml/cid" xmlns:w16="http://schemas.microsoft.com/office/word/2018/wordml" xmlns:w16sdtdh="http://schemas.microsoft.com/office/word/2020/wordml/sdtdatahash" xmlns:w16se="http://schemas.microsoft.com/office/word/2015/wordml/symex" xmlns:wpg="http://schemas.microsoft.com/office/word/2010/wordprocessingGroup" xmlns:wpi="http://schemas.microsoft.com/office/word/2010/wordprocessingInk" xmlns:wne="http://schemas.microsoft.com/office/word/2006/wordml" xmlns:wps="http://schemas.microsoft.com/office/word/2010/wordprocessingShape" mc:Ignorable="w14 w15 w16se w16cid w16 w16cex w16sdtdh wp14">
   <w:body>
     <w:p>
       <w:pPr>
@@ -83,42 +83,45 @@
         <w:rPr>
           <w:sz w:val="24"/>
           <w:szCs w:val="24"/>
-        </w:rPr>
-      </w:pPr>
-      <w:r>
-        <w:rPr>
-          <w:sz w:val="24"/>
-          <w:szCs w:val="24"/>
-        </w:rPr>
-        <w:t xml:space="preserve">Make win/lose </w:t>
-      </w:r>
-      <w:r>
-        <w:rPr>
-          <w:sz w:val="24"/>
-          <w:szCs w:val="24"/>
-        </w:rPr>
-        <w:t>system</w:t>
-      </w:r>
-      <w:r>
-        <w:rPr>
-          <w:sz w:val="24"/>
-          <w:szCs w:val="24"/>
-        </w:rPr>
-        <w:t xml:space="preserve"> (</w:t>
-      </w:r>
-      <w:r>
-        <w:rPr>
-          <w:sz w:val="24"/>
-          <w:szCs w:val="24"/>
-        </w:rPr>
-        <w:t>3</w:t>
-      </w:r>
-      <w:r>
-        <w:rPr>
-          <w:sz w:val="24"/>
-          <w:szCs w:val="24"/>
-        </w:rPr>
-        <w:t>h)</w:t>
+          <w:u w:val="single"/>
+        </w:rPr>
+      </w:pPr>
+      <w:r>
+        <w:rPr>
+          <w:sz w:val="24"/>
+          <w:szCs w:val="24"/>
+          <w:u w:val="single"/>
+        </w:rPr>
+        <w:t>Make defender spawn system</w:t>
+      </w:r>
+      <w:r>
+        <w:rPr>
+          <w:sz w:val="24"/>
+          <w:szCs w:val="24"/>
+          <w:u w:val="single"/>
+        </w:rPr>
+        <w:t xml:space="preserve"> with basic graphics (4h)</w:t>
+      </w:r>
+      <w:r>
+        <w:rPr>
+          <w:sz w:val="24"/>
+          <w:szCs w:val="24"/>
+        </w:rPr>
+        <w:t xml:space="preserve"> </w:t>
+      </w:r>
+      <w:r>
+        <w:rPr>
+          <w:sz w:val="20"/>
+          <w:szCs w:val="20"/>
+        </w:rPr>
+        <w:t>(</w:t>
+      </w:r>
+      <w:r>
+        <w:rPr>
+          <w:sz w:val="20"/>
+          <w:szCs w:val="20"/>
+        </w:rPr>
+        <w:t>)</w:t>
       </w:r>
     </w:p>
     <w:p>
@@ -137,39 +140,15 @@
         <w:rPr>
           <w:sz w:val="24"/>
           <w:szCs w:val="24"/>
-          <w:u w:val="single"/>
-        </w:rPr>
-        <w:t xml:space="preserve">Make game start with </w:t>
-      </w:r>
-      <w:r>
-        <w:rPr>
-          <w:sz w:val="24"/>
-          <w:szCs w:val="24"/>
-          <w:u w:val="single"/>
-        </w:rPr>
-        <w:t>string</w:t>
-      </w:r>
-      <w:r>
-        <w:rPr>
-          <w:sz w:val="24"/>
-          <w:szCs w:val="24"/>
-          <w:u w:val="single"/>
-        </w:rPr>
-        <w:t xml:space="preserve"> (5h)</w:t>
-      </w:r>
-      <w:r>
-        <w:rPr>
-          <w:sz w:val="24"/>
-          <w:szCs w:val="24"/>
-        </w:rPr>
-        <w:t xml:space="preserve"> </w:t>
-      </w:r>
-      <w:r>
-        <w:rPr>
-          <w:sz w:val="20"/>
-          <w:szCs w:val="20"/>
-        </w:rPr>
-        <w:t>(19:10)</w:t>
+        </w:rPr>
+        <w:t>Make main menu with Play/Quit buttons</w:t>
+      </w:r>
+      <w:r>
+        <w:rPr>
+          <w:sz w:val="24"/>
+          <w:szCs w:val="24"/>
+        </w:rPr>
+        <w:t xml:space="preserve"> (2h)</w:t>
       </w:r>
     </w:p>
     <w:p>
@@ -189,14 +168,21 @@
           <w:sz w:val="24"/>
           <w:szCs w:val="24"/>
         </w:rPr>
-        <w:t>Make main menu with Play/Quit buttons</w:t>
-      </w:r>
-      <w:r>
-        <w:rPr>
-          <w:sz w:val="24"/>
-          <w:szCs w:val="24"/>
-        </w:rPr>
-        <w:t xml:space="preserve"> (2h)</w:t>
+        <w:t>Make player level system</w:t>
+      </w:r>
+      <w:r>
+        <w:rPr>
+          <w:sz w:val="24"/>
+          <w:szCs w:val="24"/>
+        </w:rPr>
+        <w:t xml:space="preserve"> (</w:t>
+      </w:r>
+      <w:r>
+        <w:rPr>
+          <w:sz w:val="24"/>
+          <w:szCs w:val="24"/>
+        </w:rPr>
+        <w:t>5h)</w:t>
       </w:r>
     </w:p>
     <w:p>
@@ -216,21 +202,14 @@
           <w:sz w:val="24"/>
           <w:szCs w:val="24"/>
         </w:rPr>
-        <w:t>Make player level system</w:t>
-      </w:r>
-      <w:r>
-        <w:rPr>
-          <w:sz w:val="24"/>
-          <w:szCs w:val="24"/>
-        </w:rPr>
-        <w:t xml:space="preserve"> (</w:t>
-      </w:r>
-      <w:r>
-        <w:rPr>
-          <w:sz w:val="24"/>
-          <w:szCs w:val="24"/>
-        </w:rPr>
-        <w:t>5h)</w:t>
+        <w:t>Make player level UI</w:t>
+      </w:r>
+      <w:r>
+        <w:rPr>
+          <w:sz w:val="24"/>
+          <w:szCs w:val="24"/>
+        </w:rPr>
+        <w:t xml:space="preserve"> (6h)</w:t>
       </w:r>
     </w:p>
     <w:p>
@@ -250,14 +229,21 @@
           <w:sz w:val="24"/>
           <w:szCs w:val="24"/>
         </w:rPr>
-        <w:t>Make player level UI</w:t>
-      </w:r>
-      <w:r>
-        <w:rPr>
-          <w:sz w:val="24"/>
-          <w:szCs w:val="24"/>
-        </w:rPr>
-        <w:t xml:space="preserve"> (6h)</w:t>
+        <w:t xml:space="preserve">Make </w:t>
+      </w:r>
+      <w:r>
+        <w:rPr>
+          <w:sz w:val="24"/>
+          <w:szCs w:val="24"/>
+        </w:rPr>
+        <w:t>coin/economy system (</w:t>
+      </w:r>
+      <w:r>
+        <w:rPr>
+          <w:sz w:val="24"/>
+          <w:szCs w:val="24"/>
+        </w:rPr>
+        <w:t>5h)</w:t>
       </w:r>
     </w:p>
     <w:p>
@@ -277,21 +263,22 @@
           <w:sz w:val="24"/>
           <w:szCs w:val="24"/>
         </w:rPr>
-        <w:t xml:space="preserve">Make </w:t>
-      </w:r>
-      <w:r>
-        <w:rPr>
-          <w:sz w:val="24"/>
-          <w:szCs w:val="24"/>
-        </w:rPr>
-        <w:t>coin/economy system (</w:t>
-      </w:r>
-      <w:r>
-        <w:rPr>
-          <w:sz w:val="24"/>
-          <w:szCs w:val="24"/>
-        </w:rPr>
-        <w:t>5h)</w:t>
+        <w:t>Make build (4h)</w:t>
+      </w:r>
+    </w:p>
+    <w:p>
+      <w:pPr>
+        <w:rPr>
+          <w:sz w:val="28"/>
+          <w:szCs w:val="28"/>
+        </w:rPr>
+      </w:pPr>
+      <w:r>
+        <w:rPr>
+          <w:sz w:val="28"/>
+          <w:szCs w:val="28"/>
+        </w:rPr>
+        <w:t>Done</w:t>
       </w:r>
     </w:p>
     <w:p>
@@ -302,31 +289,27 @@
           <w:numId w:val="1"/>
         </w:numPr>
         <w:rPr>
-          <w:sz w:val="24"/>
-          <w:szCs w:val="24"/>
-        </w:rPr>
-      </w:pPr>
-      <w:r>
-        <w:rPr>
-          <w:sz w:val="24"/>
-          <w:szCs w:val="24"/>
-        </w:rPr>
-        <w:t>Make build (4h)</w:t>
-      </w:r>
-    </w:p>
-    <w:p>
-      <w:pPr>
-        <w:rPr>
-          <w:sz w:val="28"/>
-          <w:szCs w:val="28"/>
-        </w:rPr>
-      </w:pPr>
-      <w:r>
-        <w:rPr>
-          <w:sz w:val="28"/>
-          <w:szCs w:val="28"/>
-        </w:rPr>
-        <w:t>Done</w:t>
+          <w:strike/>
+          <w:sz w:val="24"/>
+          <w:szCs w:val="24"/>
+          <w:u w:val="single"/>
+        </w:rPr>
+      </w:pPr>
+      <w:r>
+        <w:rPr>
+          <w:strike/>
+          <w:sz w:val="24"/>
+          <w:szCs w:val="24"/>
+        </w:rPr>
+        <w:t xml:space="preserve">Make enemy HUD work (1h). </w:t>
+      </w:r>
+      <w:r>
+        <w:rPr>
+          <w:strike/>
+          <w:sz w:val="20"/>
+          <w:szCs w:val="20"/>
+        </w:rPr>
+        <w:t>(22:00-22:30)</w:t>
       </w:r>
     </w:p>
     <w:p>
@@ -340,16 +323,15 @@
           <w:strike/>
           <w:sz w:val="24"/>
           <w:szCs w:val="24"/>
-          <w:u w:val="single"/>
-        </w:rPr>
-      </w:pPr>
-      <w:r>
-        <w:rPr>
-          <w:strike/>
-          <w:sz w:val="24"/>
-          <w:szCs w:val="24"/>
-        </w:rPr>
-        <w:t xml:space="preserve">Make enemy HUD work (1h). </w:t>
+        </w:rPr>
+      </w:pPr>
+      <w:r>
+        <w:rPr>
+          <w:strike/>
+          <w:sz w:val="24"/>
+          <w:szCs w:val="24"/>
+        </w:rPr>
+        <w:t xml:space="preserve">Make enemy movement smoother. </w:t>
       </w:r>
       <w:r>
         <w:rPr>
@@ -357,7 +339,7 @@
           <w:sz w:val="20"/>
           <w:szCs w:val="20"/>
         </w:rPr>
-        <w:t>(22:00-22:30)</w:t>
+        <w:t>(22:30-22:40)</w:t>
       </w:r>
     </w:p>
     <w:p>
@@ -379,7 +361,7 @@
           <w:sz w:val="24"/>
           <w:szCs w:val="24"/>
         </w:rPr>
-        <w:t xml:space="preserve">Make enemy movement smoother. </w:t>
+        <w:t xml:space="preserve">Make spawn system (2h) </w:t>
       </w:r>
       <w:r>
         <w:rPr>
@@ -387,7 +369,7 @@
           <w:sz w:val="20"/>
           <w:szCs w:val="20"/>
         </w:rPr>
-        <w:t>(22:30-22:40)</w:t>
+        <w:t>(14:36-15) (16:30-18:38)</w:t>
       </w:r>
     </w:p>
     <w:p>
@@ -399,25 +381,61 @@
         </w:numPr>
         <w:rPr>
           <w:strike/>
-          <w:sz w:val="24"/>
-          <w:szCs w:val="24"/>
-        </w:rPr>
-      </w:pPr>
-      <w:r>
-        <w:rPr>
-          <w:strike/>
-          <w:sz w:val="24"/>
-          <w:szCs w:val="24"/>
-        </w:rPr>
-        <w:t xml:space="preserve">Make spawn system (2h) </w:t>
-      </w:r>
-      <w:r>
-        <w:rPr>
-          <w:strike/>
+          <w:color w:val="00B050"/>
+          <w:sz w:val="24"/>
+          <w:szCs w:val="24"/>
+        </w:rPr>
+      </w:pPr>
+      <w:r>
+        <w:rPr>
+          <w:strike/>
+          <w:color w:val="00B050"/>
+          <w:sz w:val="24"/>
+          <w:szCs w:val="24"/>
+        </w:rPr>
+        <w:t xml:space="preserve">Make game start with string (5h) </w:t>
+      </w:r>
+      <w:r>
+        <w:rPr>
+          <w:strike/>
+          <w:color w:val="00B050"/>
           <w:sz w:val="20"/>
           <w:szCs w:val="20"/>
         </w:rPr>
-        <w:t>(14:36-15) (16:30-18:38)</w:t>
+        <w:t>(19:10-21-49) (13:41-14:11)</w:t>
+      </w:r>
+    </w:p>
+    <w:p>
+      <w:pPr>
+        <w:pStyle w:val="ListParagraph"/>
+        <w:numPr>
+          <w:ilvl w:val="0"/>
+          <w:numId w:val="1"/>
+        </w:numPr>
+        <w:rPr>
+          <w:strike/>
+          <w:color w:val="00B050"/>
+          <w:sz w:val="24"/>
+          <w:szCs w:val="24"/>
+        </w:rPr>
+      </w:pPr>
+      <w:r>
+        <w:rPr>
+          <w:strike/>
+          <w:color w:val="00B050"/>
+          <w:sz w:val="24"/>
+          <w:szCs w:val="24"/>
+        </w:rPr>
+        <w:t xml:space="preserve">Make life system &amp; win/lose system (3h) </w:t>
+      </w:r>
+      <w:r>
+        <w:rPr>
+          <w:strike/>
+          <w:color w:val="00B050"/>
+          <w:sz w:val="20"/>
+          <w:szCs w:val="20"/>
+        </w:rPr>
+        <w:t>(14:13-14:34)</w:t>
       </w:r>
     </w:p>
     <w:p>
@@ -439,7 +457,7 @@
 </file>
 
 <file path=word/numbering.xml><?xml version="1.0" encoding="utf-8"?>
-<w:numbering xmlns:wpc="http://schemas.microsoft.com/office/word/2010/wordprocessingCanvas" xmlns:cx="http://schemas.microsoft.com/office/drawing/2014/chartex" xmlns:cx1="http://schemas.microsoft.com/office/drawing/2015/9/8/chartex" xmlns:cx2="http://schemas.microsoft.com/office/drawing/2015/10/21/chartex" xmlns:cx3="http://schemas.microsoft.com/office/drawing/2016/5/9/chartex" xmlns:cx4="http://schemas.microsoft.com/office/drawing/2016/5/10/chartex" xmlns:cx5="http://schemas.microsoft.com/office/drawing/2016/5/11/chartex" xmlns:cx6="http://schemas.microsoft.com/office/drawing/2016/5/12/chartex" xmlns:cx7="http://schemas.microsoft.com/office/drawing/2016/5/13/chartex" xmlns:cx8="http://schemas.microsoft.com/office/drawing/2016/5/14/chartex" xmlns:mc="http://schemas.openxmlformats.org/markup-compatibility/2006" xmlns:aink="http://schemas.microsoft.com/office/drawing/2016/ink" xmlns:am3d="http://schemas.microsoft.com/office/drawing/2017/model3d" xmlns:o="urn:schemas-microsoft-com:office:office" xmlns:r="http://schemas.openxmlformats.org/officeDocument/2006/relationships" xmlns:m="http://schemas.openxmlformats.org/officeDocument/2006/math" xmlns:v="urn:schemas-microsoft-com:vml" xmlns:wp14="http://schemas.microsoft.com/office/word/2010/wordprocessingDrawing" xmlns:wp="http://schemas.openxmlformats.org/drawingml/2006/wordprocessingDrawing" xmlns:w10="urn:schemas-microsoft-com:office:word" xmlns:w="http://schemas.openxmlformats.org/wordprocessingml/2006/main" xmlns:w14="http://schemas.microsoft.com/office/word/2010/wordml" xmlns:w15="http://schemas.microsoft.com/office/word/2012/wordml" xmlns:w16cex="http://schemas.microsoft.com/office/word/2018/wordml/cex" xmlns:w16cid="http://schemas.microsoft.com/office/word/2016/wordml/cid" xmlns:w16="http://schemas.microsoft.com/office/word/2018/wordml" xmlns:w16sdtdh="http://schemas.microsoft.com/office/word/2020/wordml/sdtdatahash" xmlns:w16se="http://schemas.microsoft.com/office/word/2015/wordml/symex" xmlns:wpg="http://schemas.microsoft.com/office/word/2010/wordprocessingGroup" xmlns:wpi="http://schemas.microsoft.com/office/word/2010/wordprocessingInk" xmlns:wne="http://schemas.microsoft.com/office/word/2006/wordml" xmlns:wps="http://schemas.microsoft.com/office/word/2010/wordprocessingShape" mc:Ignorable="w14 w15 w16se w16cid w16 w16cex w16sdtdh wp14">
+<w:numbering xmlns:wpc="http://schemas.microsoft.com/office/word/2010/wordprocessingCanvas" xmlns:cx="http://schemas.microsoft.com/office/drawing/2014/chartex" xmlns:cx1="http://schemas.microsoft.com/office/drawing/2015/9/8/chartex" xmlns:cx2="http://schemas.microsoft.com/office/drawing/2015/10/21/chartex" xmlns:cx3="http://schemas.microsoft.com/office/drawing/2016/5/9/chartex" xmlns:cx4="http://schemas.microsoft.com/office/drawing/2016/5/10/chartex" xmlns:cx5="http://schemas.microsoft.com/office/drawing/2016/5/11/chartex" xmlns:cx6="http://schemas.microsoft.com/office/drawing/2016/5/12/chartex" xmlns:cx7="http://schemas.microsoft.com/office/drawing/2016/5/13/chartex" xmlns:cx8="http://schemas.microsoft.com/office/drawing/2016/5/14/chartex" xmlns:mc="http://schemas.openxmlformats.org/markup-compatibility/2006" xmlns:aink="http://schemas.microsoft.com/office/drawing/2016/ink" xmlns:am3d="http://schemas.microsoft.com/office/drawing/2017/model3d" xmlns:o="urn:schemas-microsoft-com:office:office" xmlns:oel="http://schemas.microsoft.com/office/2019/extlst" xmlns:r="http://schemas.openxmlformats.org/officeDocument/2006/relationships" xmlns:m="http://schemas.openxmlformats.org/officeDocument/2006/math" xmlns:v="urn:schemas-microsoft-com:vml" xmlns:wp14="http://schemas.microsoft.com/office/word/2010/wordprocessingDrawing" xmlns:wp="http://schemas.openxmlformats.org/drawingml/2006/wordprocessingDrawing" xmlns:w10="urn:schemas-microsoft-com:office:word" xmlns:w="http://schemas.openxmlformats.org/wordprocessingml/2006/main" xmlns:w14="http://schemas.microsoft.com/office/word/2010/wordml" xmlns:w15="http://schemas.microsoft.com/office/word/2012/wordml" xmlns:w16cex="http://schemas.microsoft.com/office/word/2018/wordml/cex" xmlns:w16cid="http://schemas.microsoft.com/office/word/2016/wordml/cid" xmlns:w16="http://schemas.microsoft.com/office/word/2018/wordml" xmlns:w16sdtdh="http://schemas.microsoft.com/office/word/2020/wordml/sdtdatahash" xmlns:w16se="http://schemas.microsoft.com/office/word/2015/wordml/symex" xmlns:wpg="http://schemas.microsoft.com/office/word/2010/wordprocessingGroup" xmlns:wpi="http://schemas.microsoft.com/office/word/2010/wordprocessingInk" xmlns:wne="http://schemas.microsoft.com/office/word/2006/wordml" xmlns:wps="http://schemas.microsoft.com/office/word/2010/wordprocessingShape" mc:Ignorable="w14 w15 w16se w16cid w16 w16cex w16sdtdh wp14">
   <w:abstractNum w:abstractNumId="0" w15:restartNumberingAfterBreak="0">
     <w:nsid w:val="0A4E7FE8"/>
     <w:multiLevelType w:val="hybridMultilevel"/>
@@ -554,7 +572,7 @@
       </w:rPr>
     </w:lvl>
   </w:abstractNum>
-  <w:num w:numId="1">
+  <w:num w:numId="1" w16cid:durableId="934942098">
     <w:abstractNumId w:val="0"/>
   </w:num>
 </w:numbering>

</xml_diff>

<commit_message>
2d arts added & win ui implemented
</commit_message>
<xml_diff>
--- a/Docs/Tower Defense TODO.docx
+++ b/Docs/Tower Defense TODO.docx
@@ -298,6 +298,27 @@
           <w:szCs w:val="20"/>
         </w:rPr>
         <w:t>(17:31</w:t>
+      </w:r>
+      <w:r>
+        <w:rPr>
+          <w:sz w:val="20"/>
+          <w:szCs w:val="20"/>
+        </w:rPr>
+        <w:t>-19:32)</w:t>
+      </w:r>
+      <w:r>
+        <w:rPr>
+          <w:sz w:val="20"/>
+          <w:szCs w:val="20"/>
+        </w:rPr>
+        <w:t xml:space="preserve"> (14:23</w:t>
+      </w:r>
+      <w:r>
+        <w:rPr>
+          <w:sz w:val="20"/>
+          <w:szCs w:val="20"/>
+        </w:rPr>
+        <w:t>-18:13)</w:t>
       </w:r>
     </w:p>
     <w:p>

</xml_diff>

<commit_message>
loading screen system done
</commit_message>
<xml_diff>
--- a/Docs/Tower Defense TODO.docx
+++ b/Docs/Tower Defense TODO.docx
@@ -337,21 +337,41 @@
         <w:rPr>
           <w:sz w:val="24"/>
           <w:szCs w:val="24"/>
-        </w:rPr>
-      </w:pPr>
-      <w:r>
-        <w:rPr>
-          <w:sz w:val="24"/>
-          <w:szCs w:val="24"/>
           <w:u w:val="single"/>
         </w:rPr>
-        <w:t>Make Win/Lose home buttons and retry work</w:t>
-      </w:r>
-      <w:r>
-        <w:rPr>
-          <w:sz w:val="24"/>
-          <w:szCs w:val="24"/>
-          <w:u w:val="single"/>
+      </w:pPr>
+      <w:r>
+        <w:rPr>
+          <w:sz w:val="24"/>
+          <w:szCs w:val="24"/>
+        </w:rPr>
+        <w:t xml:space="preserve">Making loading screen for scene </w:t>
+      </w:r>
+      <w:r>
+        <w:rPr>
+          <w:sz w:val="24"/>
+          <w:szCs w:val="24"/>
+        </w:rPr>
+        <w:t>transi</w:t>
+      </w:r>
+      <w:r>
+        <w:rPr>
+          <w:sz w:val="24"/>
+          <w:szCs w:val="24"/>
+        </w:rPr>
+        <w:t>t</w:t>
+      </w:r>
+      <w:r>
+        <w:rPr>
+          <w:sz w:val="24"/>
+          <w:szCs w:val="24"/>
+        </w:rPr>
+        <w:t>ion</w:t>
+      </w:r>
+      <w:r>
+        <w:rPr>
+          <w:sz w:val="24"/>
+          <w:szCs w:val="24"/>
         </w:rPr>
         <w:t xml:space="preserve"> (</w:t>
       </w:r>
@@ -359,9 +379,15 @@
         <w:rPr>
           <w:sz w:val="24"/>
           <w:szCs w:val="24"/>
-          <w:u w:val="single"/>
-        </w:rPr>
-        <w:t>3h)</w:t>
+        </w:rPr>
+        <w:t>3</w:t>
+      </w:r>
+      <w:r>
+        <w:rPr>
+          <w:sz w:val="24"/>
+          <w:szCs w:val="24"/>
+        </w:rPr>
+        <w:t>h)</w:t>
       </w:r>
       <w:r>
         <w:rPr>
@@ -375,7 +401,7 @@
           <w:sz w:val="20"/>
           <w:szCs w:val="20"/>
         </w:rPr>
-        <w:t>(12:06</w:t>
+        <w:t>(13:55</w:t>
       </w:r>
     </w:p>
     <w:p>
@@ -837,6 +863,33 @@
           <w:szCs w:val="20"/>
         </w:rPr>
         <w:t>(18:20-20:17) (11:21-12:05)</w:t>
+      </w:r>
+    </w:p>
+    <w:p>
+      <w:pPr>
+        <w:pStyle w:val="ListParagraph"/>
+        <w:numPr>
+          <w:ilvl w:val="0"/>
+          <w:numId w:val="1"/>
+        </w:numPr>
+        <w:rPr>
+          <w:sz w:val="24"/>
+          <w:szCs w:val="24"/>
+        </w:rPr>
+      </w:pPr>
+      <w:r>
+        <w:rPr>
+          <w:sz w:val="24"/>
+          <w:szCs w:val="24"/>
+        </w:rPr>
+        <w:t xml:space="preserve">Make Win/Lose home buttons and retry work (3h) </w:t>
+      </w:r>
+      <w:r>
+        <w:rPr>
+          <w:sz w:val="20"/>
+          <w:szCs w:val="20"/>
+        </w:rPr>
+        <w:t>(12:06-13:23)</w:t>
       </w:r>
     </w:p>
     <w:p>

</xml_diff>

<commit_message>
retry with loading screen implemented
</commit_message>
<xml_diff>
--- a/Docs/Tower Defense TODO.docx
+++ b/Docs/Tower Defense TODO.docx
@@ -145,6 +145,33 @@
           <w:sz w:val="24"/>
           <w:szCs w:val="24"/>
         </w:rPr>
+        <w:t>Fix win UI</w:t>
+      </w:r>
+      <w:r>
+        <w:rPr>
+          <w:sz w:val="24"/>
+          <w:szCs w:val="24"/>
+        </w:rPr>
+        <w:t xml:space="preserve"> (2h)</w:t>
+      </w:r>
+    </w:p>
+    <w:p>
+      <w:pPr>
+        <w:pStyle w:val="ListParagraph"/>
+        <w:numPr>
+          <w:ilvl w:val="0"/>
+          <w:numId w:val="1"/>
+        </w:numPr>
+        <w:rPr>
+          <w:sz w:val="24"/>
+          <w:szCs w:val="24"/>
+        </w:rPr>
+      </w:pPr>
+      <w:r>
+        <w:rPr>
+          <w:sz w:val="24"/>
+          <w:szCs w:val="24"/>
+        </w:rPr>
         <w:t>Make player level UI</w:t>
       </w:r>
       <w:r>
@@ -850,6 +877,36 @@
           <w:szCs w:val="20"/>
         </w:rPr>
         <w:t>(13:55-18:47)</w:t>
+      </w:r>
+    </w:p>
+    <w:p>
+      <w:pPr>
+        <w:pStyle w:val="ListParagraph"/>
+        <w:numPr>
+          <w:ilvl w:val="0"/>
+          <w:numId w:val="1"/>
+        </w:numPr>
+        <w:rPr>
+          <w:strike/>
+          <w:sz w:val="24"/>
+          <w:szCs w:val="24"/>
+        </w:rPr>
+      </w:pPr>
+      <w:r>
+        <w:rPr>
+          <w:strike/>
+          <w:sz w:val="24"/>
+          <w:szCs w:val="24"/>
+        </w:rPr>
+        <w:t>Fix retry with loading screen (1h) (</w:t>
+      </w:r>
+      <w:r>
+        <w:rPr>
+          <w:strike/>
+          <w:sz w:val="20"/>
+          <w:szCs w:val="20"/>
+        </w:rPr>
+        <w:t>16:24-16:54)</w:t>
       </w:r>
     </w:p>
     <w:p>

</xml_diff>

<commit_message>
ad zones fully implemented
</commit_message>
<xml_diff>
--- a/Docs/Tower Defense TODO.docx
+++ b/Docs/Tower Defense TODO.docx
@@ -104,7 +104,14 @@
           <w:sz w:val="24"/>
           <w:szCs w:val="24"/>
         </w:rPr>
-        <w:t>Fix win UI</w:t>
+        <w:t>Fix</w:t>
+      </w:r>
+      <w:r>
+        <w:rPr>
+          <w:sz w:val="24"/>
+          <w:szCs w:val="24"/>
+        </w:rPr>
+        <w:t xml:space="preserve"> win UI</w:t>
       </w:r>
       <w:r>
         <w:rPr>
@@ -124,15 +131,65 @@
         <w:rPr>
           <w:sz w:val="24"/>
           <w:szCs w:val="24"/>
-        </w:rPr>
-      </w:pPr>
-      <w:r>
-        <w:rPr>
-          <w:sz w:val="24"/>
-          <w:szCs w:val="24"/>
+          <w:u w:val="single"/>
+        </w:rPr>
+      </w:pPr>
+      <w:r>
+        <w:rPr>
+          <w:sz w:val="24"/>
+          <w:szCs w:val="24"/>
+          <w:u w:val="single"/>
         </w:rPr>
         <w:t>Fix aspect ratio on UIs (2h)</w:t>
       </w:r>
+      <w:r>
+        <w:rPr>
+          <w:sz w:val="24"/>
+          <w:szCs w:val="24"/>
+        </w:rPr>
+        <w:t xml:space="preserve"> </w:t>
+      </w:r>
+    </w:p>
+    <w:p>
+      <w:pPr>
+        <w:pStyle w:val="ListParagraph"/>
+        <w:numPr>
+          <w:ilvl w:val="0"/>
+          <w:numId w:val="1"/>
+        </w:numPr>
+        <w:rPr>
+          <w:sz w:val="24"/>
+          <w:szCs w:val="24"/>
+        </w:rPr>
+      </w:pPr>
+      <w:r>
+        <w:rPr>
+          <w:sz w:val="24"/>
+          <w:szCs w:val="24"/>
+        </w:rPr>
+        <w:t>Fix</w:t>
+      </w:r>
+      <w:r>
+        <w:rPr>
+          <w:sz w:val="24"/>
+          <w:szCs w:val="24"/>
+        </w:rPr>
+        <w:t xml:space="preserve"> save/load system (</w:t>
+      </w:r>
+      <w:r>
+        <w:rPr>
+          <w:sz w:val="24"/>
+          <w:szCs w:val="24"/>
+        </w:rPr>
+        <w:t>2</w:t>
+      </w:r>
+      <w:r>
+        <w:rPr>
+          <w:sz w:val="24"/>
+          <w:szCs w:val="24"/>
+        </w:rPr>
+        <w:t>h)</w:t>
+      </w:r>
     </w:p>
     <w:p>
       <w:pPr>
@@ -246,7 +303,76 @@
           <w:sz w:val="24"/>
           <w:szCs w:val="24"/>
         </w:rPr>
-        <w:t>Implement Ad zones (2h)</w:t>
+        <w:t xml:space="preserve">Make </w:t>
+      </w:r>
+      <w:r>
+        <w:rPr>
+          <w:sz w:val="24"/>
+          <w:szCs w:val="24"/>
+        </w:rPr>
+        <w:t>coin/economy system (</w:t>
+      </w:r>
+      <w:r>
+        <w:rPr>
+          <w:sz w:val="24"/>
+          <w:szCs w:val="24"/>
+        </w:rPr>
+        <w:t>4</w:t>
+      </w:r>
+      <w:r>
+        <w:rPr>
+          <w:sz w:val="24"/>
+          <w:szCs w:val="24"/>
+        </w:rPr>
+        <w:t>h)</w:t>
+      </w:r>
+    </w:p>
+    <w:p>
+      <w:pPr>
+        <w:pStyle w:val="ListParagraph"/>
+        <w:numPr>
+          <w:ilvl w:val="0"/>
+          <w:numId w:val="1"/>
+        </w:numPr>
+        <w:rPr>
+          <w:sz w:val="24"/>
+          <w:szCs w:val="24"/>
+        </w:rPr>
+      </w:pPr>
+      <w:r>
+        <w:rPr>
+          <w:sz w:val="24"/>
+          <w:szCs w:val="24"/>
+        </w:rPr>
+        <w:t xml:space="preserve">Camera </w:t>
+      </w:r>
+      <w:r>
+        <w:rPr>
+          <w:sz w:val="24"/>
+          <w:szCs w:val="24"/>
+        </w:rPr>
+        <w:t xml:space="preserve">yaw </w:t>
+      </w:r>
+      <w:r>
+        <w:rPr>
+          <w:sz w:val="24"/>
+          <w:szCs w:val="24"/>
+        </w:rPr>
+        <w:t>r</w:t>
+      </w:r>
+      <w:r>
+        <w:rPr>
+          <w:sz w:val="24"/>
+          <w:szCs w:val="24"/>
+        </w:rPr>
+        <w:t xml:space="preserve">otation </w:t>
+      </w:r>
+      <w:r>
+        <w:rPr>
+          <w:sz w:val="24"/>
+          <w:szCs w:val="24"/>
+        </w:rPr>
+        <w:t>&amp; zoom</w:t>
       </w:r>
       <w:r>
         <w:rPr>
@@ -257,6 +383,160 @@
       </w:r>
       <w:r>
         <w:rPr>
+          <w:sz w:val="24"/>
+          <w:szCs w:val="24"/>
+        </w:rPr>
+        <w:t>(3h)</w:t>
+      </w:r>
+    </w:p>
+    <w:p>
+      <w:pPr>
+        <w:pStyle w:val="ListParagraph"/>
+        <w:numPr>
+          <w:ilvl w:val="0"/>
+          <w:numId w:val="1"/>
+        </w:numPr>
+        <w:rPr>
+          <w:sz w:val="24"/>
+          <w:szCs w:val="24"/>
+        </w:rPr>
+      </w:pPr>
+      <w:r>
+        <w:rPr>
+          <w:sz w:val="24"/>
+          <w:szCs w:val="24"/>
+        </w:rPr>
+        <w:t>Make loading dialogue &amp; place ads in game (5h)</w:t>
+      </w:r>
+    </w:p>
+    <w:p>
+      <w:pPr>
+        <w:pStyle w:val="ListParagraph"/>
+        <w:numPr>
+          <w:ilvl w:val="0"/>
+          <w:numId w:val="1"/>
+        </w:numPr>
+        <w:rPr>
+          <w:sz w:val="24"/>
+          <w:szCs w:val="24"/>
+          <w:u w:val="single"/>
+        </w:rPr>
+      </w:pPr>
+      <w:r>
+        <w:rPr>
+          <w:sz w:val="24"/>
+          <w:szCs w:val="24"/>
+        </w:rPr>
+        <w:t>Purchase system implementation</w:t>
+      </w:r>
+      <w:r>
+        <w:rPr>
+          <w:sz w:val="24"/>
+          <w:szCs w:val="24"/>
+        </w:rPr>
+        <w:t xml:space="preserve"> </w:t>
+      </w:r>
+      <w:r>
+        <w:rPr>
+          <w:sz w:val="24"/>
+          <w:szCs w:val="24"/>
+        </w:rPr>
+        <w:t>(12h)</w:t>
+      </w:r>
+    </w:p>
+    <w:p>
+      <w:pPr>
+        <w:pStyle w:val="ListParagraph"/>
+        <w:numPr>
+          <w:ilvl w:val="0"/>
+          <w:numId w:val="1"/>
+        </w:numPr>
+        <w:rPr>
+          <w:sz w:val="24"/>
+          <w:szCs w:val="24"/>
+          <w:u w:val="single"/>
+        </w:rPr>
+      </w:pPr>
+      <w:r>
+        <w:rPr>
+          <w:sz w:val="24"/>
+          <w:szCs w:val="24"/>
+        </w:rPr>
+        <w:t xml:space="preserve">Store system </w:t>
+      </w:r>
+      <w:r>
+        <w:rPr>
+          <w:sz w:val="24"/>
+          <w:szCs w:val="24"/>
+        </w:rPr>
+        <w:t>&amp; UI</w:t>
+      </w:r>
+      <w:r>
+        <w:rPr>
+          <w:sz w:val="24"/>
+          <w:szCs w:val="24"/>
+        </w:rPr>
+        <w:t xml:space="preserve"> (</w:t>
+      </w:r>
+      <w:r>
+        <w:rPr>
+          <w:sz w:val="24"/>
+          <w:szCs w:val="24"/>
+        </w:rPr>
+        <w:t>8</w:t>
+      </w:r>
+      <w:r>
+        <w:rPr>
+          <w:sz w:val="24"/>
+          <w:szCs w:val="24"/>
+        </w:rPr>
+        <w:t>h)</w:t>
+      </w:r>
+    </w:p>
+    <w:p>
+      <w:pPr>
+        <w:rPr>
+          <w:strike/>
+          <w:color w:val="FF0000"/>
+          <w:sz w:val="24"/>
+          <w:szCs w:val="24"/>
+        </w:rPr>
+      </w:pPr>
+      <w:r>
+        <w:rPr>
+          <w:sz w:val="28"/>
+          <w:szCs w:val="28"/>
+        </w:rPr>
+        <w:t>Done</w:t>
+      </w:r>
+    </w:p>
+    <w:p>
+      <w:pPr>
+        <w:pStyle w:val="ListParagraph"/>
+        <w:numPr>
+          <w:ilvl w:val="0"/>
+          <w:numId w:val="1"/>
+        </w:numPr>
+        <w:rPr>
+          <w:strike/>
+          <w:color w:val="FF0000"/>
+          <w:sz w:val="24"/>
+          <w:szCs w:val="24"/>
+        </w:rPr>
+      </w:pPr>
+      <w:r>
+        <w:rPr>
+          <w:strike/>
+          <w:color w:val="FF0000"/>
+          <w:sz w:val="24"/>
+          <w:szCs w:val="24"/>
+        </w:rPr>
+        <w:t xml:space="preserve">Implement Ad zones (4h) </w:t>
+      </w:r>
+      <w:r>
+        <w:rPr>
+          <w:strike/>
+          <w:color w:val="FF0000"/>
           <w:sz w:val="20"/>
           <w:szCs w:val="20"/>
         </w:rPr>
@@ -264,288 +544,48 @@
       </w:r>
       <w:r>
         <w:rPr>
+          <w:strike/>
+          <w:color w:val="FF0000"/>
           <w:sz w:val="20"/>
           <w:szCs w:val="20"/>
           <w:lang w:bidi="fa-IR"/>
         </w:rPr>
-        <w:t>10:48)</w:t>
-      </w:r>
-    </w:p>
-    <w:p>
-      <w:pPr>
-        <w:pStyle w:val="ListParagraph"/>
-        <w:numPr>
-          <w:ilvl w:val="0"/>
-          <w:numId w:val="1"/>
-        </w:numPr>
-        <w:rPr>
-          <w:sz w:val="24"/>
-          <w:szCs w:val="24"/>
-        </w:rPr>
-      </w:pPr>
-      <w:r>
-        <w:rPr>
+        <w:t>10:48) (16:57-18:48) (18:53-20:53) (11:44-12:15)</w:t>
+      </w:r>
+    </w:p>
+    <w:p>
+      <w:pPr>
+        <w:pStyle w:val="ListParagraph"/>
+        <w:numPr>
+          <w:ilvl w:val="0"/>
+          <w:numId w:val="1"/>
+        </w:numPr>
+        <w:rPr>
+          <w:strike/>
+          <w:color w:val="FF0000"/>
+          <w:sz w:val="24"/>
+          <w:szCs w:val="24"/>
+        </w:rPr>
+      </w:pPr>
+      <w:r>
+        <w:rPr>
+          <w:strike/>
+          <w:color w:val="FF0000"/>
           <w:sz w:val="24"/>
           <w:szCs w:val="24"/>
           <w:lang w:bidi="fa-IR"/>
         </w:rPr>
-        <w:t>Make dynamic message dialogue (2h)</w:t>
-      </w:r>
-      <w:r>
-        <w:rPr>
-          <w:sz w:val="24"/>
-          <w:szCs w:val="24"/>
-          <w:lang w:bidi="fa-IR"/>
-        </w:rPr>
-        <w:t xml:space="preserve"> </w:t>
-      </w:r>
-      <w:r>
-        <w:rPr>
+        <w:t xml:space="preserve">Make dynamic message dialogue (2h) </w:t>
+      </w:r>
+      <w:r>
+        <w:rPr>
+          <w:strike/>
+          <w:color w:val="FF0000"/>
           <w:sz w:val="20"/>
           <w:szCs w:val="20"/>
           <w:lang w:bidi="fa-IR"/>
         </w:rPr>
-        <w:t>(</w:t>
-      </w:r>
-      <w:r>
-        <w:rPr>
-          <w:sz w:val="20"/>
-          <w:szCs w:val="20"/>
-          <w:lang w:bidi="fa-IR"/>
-        </w:rPr>
-        <w:t>10:</w:t>
-      </w:r>
-      <w:r>
-        <w:rPr>
-          <w:sz w:val="20"/>
-          <w:szCs w:val="20"/>
-          <w:lang w:bidi="fa-IR"/>
-        </w:rPr>
-        <w:t>55-</w:t>
-      </w:r>
-    </w:p>
-    <w:p>
-      <w:pPr>
-        <w:pStyle w:val="ListParagraph"/>
-        <w:numPr>
-          <w:ilvl w:val="0"/>
-          <w:numId w:val="1"/>
-        </w:numPr>
-        <w:rPr>
-          <w:sz w:val="24"/>
-          <w:szCs w:val="24"/>
-        </w:rPr>
-      </w:pPr>
-      <w:r>
-        <w:rPr>
-          <w:sz w:val="24"/>
-          <w:szCs w:val="24"/>
-        </w:rPr>
-        <w:t xml:space="preserve">Make </w:t>
-      </w:r>
-      <w:r>
-        <w:rPr>
-          <w:sz w:val="24"/>
-          <w:szCs w:val="24"/>
-        </w:rPr>
-        <w:t>coin/economy system (</w:t>
-      </w:r>
-      <w:r>
-        <w:rPr>
-          <w:sz w:val="24"/>
-          <w:szCs w:val="24"/>
-        </w:rPr>
-        <w:t>4</w:t>
-      </w:r>
-      <w:r>
-        <w:rPr>
-          <w:sz w:val="24"/>
-          <w:szCs w:val="24"/>
-        </w:rPr>
-        <w:t>h)</w:t>
-      </w:r>
-    </w:p>
-    <w:p>
-      <w:pPr>
-        <w:pStyle w:val="ListParagraph"/>
-        <w:numPr>
-          <w:ilvl w:val="0"/>
-          <w:numId w:val="1"/>
-        </w:numPr>
-        <w:rPr>
-          <w:sz w:val="24"/>
-          <w:szCs w:val="24"/>
-        </w:rPr>
-      </w:pPr>
-      <w:r>
-        <w:rPr>
-          <w:sz w:val="24"/>
-          <w:szCs w:val="24"/>
-        </w:rPr>
-        <w:t xml:space="preserve">Camera </w:t>
-      </w:r>
-      <w:r>
-        <w:rPr>
-          <w:sz w:val="24"/>
-          <w:szCs w:val="24"/>
-        </w:rPr>
-        <w:t xml:space="preserve">yaw </w:t>
-      </w:r>
-      <w:r>
-        <w:rPr>
-          <w:sz w:val="24"/>
-          <w:szCs w:val="24"/>
-        </w:rPr>
-        <w:t>r</w:t>
-      </w:r>
-      <w:r>
-        <w:rPr>
-          <w:sz w:val="24"/>
-          <w:szCs w:val="24"/>
-        </w:rPr>
-        <w:t xml:space="preserve">otation </w:t>
-      </w:r>
-      <w:r>
-        <w:rPr>
-          <w:sz w:val="24"/>
-          <w:szCs w:val="24"/>
-        </w:rPr>
-        <w:t>&amp; zoom</w:t>
-      </w:r>
-      <w:r>
-        <w:rPr>
-          <w:sz w:val="24"/>
-          <w:szCs w:val="24"/>
-        </w:rPr>
-        <w:t xml:space="preserve"> </w:t>
-      </w:r>
-      <w:r>
-        <w:rPr>
-          <w:sz w:val="24"/>
-          <w:szCs w:val="24"/>
-        </w:rPr>
-        <w:t>(3h)</w:t>
-      </w:r>
-    </w:p>
-    <w:p>
-      <w:pPr>
-        <w:pStyle w:val="ListParagraph"/>
-        <w:numPr>
-          <w:ilvl w:val="0"/>
-          <w:numId w:val="1"/>
-        </w:numPr>
-        <w:rPr>
-          <w:sz w:val="24"/>
-          <w:szCs w:val="24"/>
-        </w:rPr>
-      </w:pPr>
-      <w:r>
-        <w:rPr>
-          <w:sz w:val="24"/>
-          <w:szCs w:val="24"/>
-        </w:rPr>
-        <w:t>Make loading dialogue &amp; place ads in game (5h)</w:t>
-      </w:r>
-    </w:p>
-    <w:p>
-      <w:pPr>
-        <w:pStyle w:val="ListParagraph"/>
-        <w:numPr>
-          <w:ilvl w:val="0"/>
-          <w:numId w:val="1"/>
-        </w:numPr>
-        <w:rPr>
-          <w:sz w:val="24"/>
-          <w:szCs w:val="24"/>
-          <w:u w:val="single"/>
-        </w:rPr>
-      </w:pPr>
-      <w:r>
-        <w:rPr>
-          <w:sz w:val="24"/>
-          <w:szCs w:val="24"/>
-        </w:rPr>
-        <w:t>Purchase system implementation</w:t>
-      </w:r>
-      <w:r>
-        <w:rPr>
-          <w:sz w:val="24"/>
-          <w:szCs w:val="24"/>
-        </w:rPr>
-        <w:t xml:space="preserve"> </w:t>
-      </w:r>
-      <w:r>
-        <w:rPr>
-          <w:sz w:val="24"/>
-          <w:szCs w:val="24"/>
-        </w:rPr>
-        <w:t>(12h)</w:t>
-      </w:r>
-    </w:p>
-    <w:p>
-      <w:pPr>
-        <w:pStyle w:val="ListParagraph"/>
-        <w:numPr>
-          <w:ilvl w:val="0"/>
-          <w:numId w:val="1"/>
-        </w:numPr>
-        <w:rPr>
-          <w:sz w:val="24"/>
-          <w:szCs w:val="24"/>
-          <w:u w:val="single"/>
-        </w:rPr>
-      </w:pPr>
-      <w:r>
-        <w:rPr>
-          <w:sz w:val="24"/>
-          <w:szCs w:val="24"/>
-        </w:rPr>
-        <w:t xml:space="preserve">Store system </w:t>
-      </w:r>
-      <w:r>
-        <w:rPr>
-          <w:sz w:val="24"/>
-          <w:szCs w:val="24"/>
-        </w:rPr>
-        <w:t>&amp; UI</w:t>
-      </w:r>
-      <w:r>
-        <w:rPr>
-          <w:sz w:val="24"/>
-          <w:szCs w:val="24"/>
-        </w:rPr>
-        <w:t xml:space="preserve"> (</w:t>
-      </w:r>
-      <w:r>
-        <w:rPr>
-          <w:sz w:val="24"/>
-          <w:szCs w:val="24"/>
-        </w:rPr>
-        <w:t>8</w:t>
-      </w:r>
-      <w:r>
-        <w:rPr>
-          <w:sz w:val="24"/>
-          <w:szCs w:val="24"/>
-        </w:rPr>
-        <w:t>h)</w:t>
-      </w:r>
-    </w:p>
-    <w:p>
-      <w:pPr>
-        <w:rPr>
-          <w:strike/>
-          <w:color w:val="FF0000"/>
-          <w:sz w:val="24"/>
-          <w:szCs w:val="24"/>
-        </w:rPr>
-      </w:pPr>
-      <w:r>
-        <w:rPr>
-          <w:sz w:val="28"/>
-          <w:szCs w:val="28"/>
-        </w:rPr>
-        <w:t>Done</w:t>
+        <w:t>(10:55-15:11)</w:t>
       </w:r>
     </w:p>
     <w:p>

</xml_diff>

<commit_message>
fixed aspect ratio on UIs
</commit_message>
<xml_diff>
--- a/Docs/Tower Defense TODO.docx
+++ b/Docs/Tower Defense TODO.docx
@@ -140,7 +140,23 @@
           <w:szCs w:val="24"/>
           <w:u w:val="single"/>
         </w:rPr>
-        <w:t>Fix aspect ratio on UIs (2h)</w:t>
+        <w:t>Fix save/load system (</w:t>
+      </w:r>
+      <w:r>
+        <w:rPr>
+          <w:sz w:val="24"/>
+          <w:szCs w:val="24"/>
+          <w:u w:val="single"/>
+        </w:rPr>
+        <w:t>2</w:t>
+      </w:r>
+      <w:r>
+        <w:rPr>
+          <w:sz w:val="24"/>
+          <w:szCs w:val="24"/>
+          <w:u w:val="single"/>
+        </w:rPr>
+        <w:t>h)</w:t>
       </w:r>
       <w:r>
         <w:rPr>
@@ -149,46 +165,13 @@
         </w:rPr>
         <w:t xml:space="preserve"> </w:t>
       </w:r>
-    </w:p>
-    <w:p>
-      <w:pPr>
-        <w:pStyle w:val="ListParagraph"/>
-        <w:numPr>
-          <w:ilvl w:val="0"/>
-          <w:numId w:val="1"/>
-        </w:numPr>
-        <w:rPr>
-          <w:sz w:val="24"/>
-          <w:szCs w:val="24"/>
-        </w:rPr>
-      </w:pPr>
-      <w:r>
-        <w:rPr>
-          <w:sz w:val="24"/>
-          <w:szCs w:val="24"/>
-        </w:rPr>
-        <w:t>Fix</w:t>
-      </w:r>
-      <w:r>
-        <w:rPr>
-          <w:sz w:val="24"/>
-          <w:szCs w:val="24"/>
-        </w:rPr>
-        <w:t xml:space="preserve"> save/load system (</w:t>
-      </w:r>
-      <w:r>
-        <w:rPr>
-          <w:sz w:val="24"/>
-          <w:szCs w:val="24"/>
-        </w:rPr>
-        <w:t>2</w:t>
-      </w:r>
-      <w:r>
-        <w:rPr>
-          <w:sz w:val="24"/>
-          <w:szCs w:val="24"/>
-        </w:rPr>
-        <w:t>h)</w:t>
+      <w:r>
+        <w:rPr>
+          <w:sz w:val="24"/>
+          <w:szCs w:val="24"/>
+          <w:u w:val="single"/>
+        </w:rPr>
+        <w:t xml:space="preserve"> </w:t>
       </w:r>
     </w:p>
     <w:p>
@@ -508,6 +491,36 @@
           <w:szCs w:val="28"/>
         </w:rPr>
         <w:t>Done</w:t>
+      </w:r>
+    </w:p>
+    <w:p>
+      <w:pPr>
+        <w:pStyle w:val="ListParagraph"/>
+        <w:numPr>
+          <w:ilvl w:val="0"/>
+          <w:numId w:val="1"/>
+        </w:numPr>
+        <w:rPr>
+          <w:strike/>
+          <w:sz w:val="24"/>
+          <w:szCs w:val="24"/>
+        </w:rPr>
+      </w:pPr>
+      <w:r>
+        <w:rPr>
+          <w:strike/>
+          <w:sz w:val="24"/>
+          <w:szCs w:val="24"/>
+        </w:rPr>
+        <w:t xml:space="preserve">Fix aspect ratio on UIs (2h) </w:t>
+      </w:r>
+      <w:r>
+        <w:rPr>
+          <w:strike/>
+          <w:sz w:val="20"/>
+          <w:szCs w:val="20"/>
+        </w:rPr>
+        <w:t>(18:22-18:52)</w:t>
       </w:r>
     </w:p>
     <w:p>

</xml_diff>

<commit_message>
fix save/load system & fix dialogue atlas
</commit_message>
<xml_diff>
--- a/Docs/Tower Defense TODO.docx
+++ b/Docs/Tower Defense TODO.docx
@@ -131,6 +131,67 @@
         <w:rPr>
           <w:sz w:val="24"/>
           <w:szCs w:val="24"/>
+        </w:rPr>
+      </w:pPr>
+      <w:r>
+        <w:rPr>
+          <w:sz w:val="24"/>
+          <w:szCs w:val="24"/>
+        </w:rPr>
+        <w:t>Make player level UI</w:t>
+      </w:r>
+      <w:r>
+        <w:rPr>
+          <w:sz w:val="24"/>
+          <w:szCs w:val="24"/>
+        </w:rPr>
+        <w:t xml:space="preserve"> (6h</w:t>
+      </w:r>
+      <w:r>
+        <w:rPr>
+          <w:sz w:val="24"/>
+          <w:szCs w:val="24"/>
+        </w:rPr>
+        <w:t>)</w:t>
+      </w:r>
+      <w:r>
+        <w:rPr>
+          <w:sz w:val="24"/>
+          <w:szCs w:val="24"/>
+        </w:rPr>
+        <w:t xml:space="preserve"> </w:t>
+      </w:r>
+    </w:p>
+    <w:p>
+      <w:pPr>
+        <w:pStyle w:val="ListParagraph"/>
+        <w:numPr>
+          <w:ilvl w:val="0"/>
+          <w:numId w:val="1"/>
+        </w:numPr>
+        <w:rPr>
+          <w:sz w:val="24"/>
+          <w:szCs w:val="24"/>
+        </w:rPr>
+      </w:pPr>
+      <w:r>
+        <w:rPr>
+          <w:sz w:val="24"/>
+          <w:szCs w:val="24"/>
+        </w:rPr>
+        <w:t>Make logo &amp; setup splash screen (3h)</w:t>
+      </w:r>
+    </w:p>
+    <w:p>
+      <w:pPr>
+        <w:pStyle w:val="ListParagraph"/>
+        <w:numPr>
+          <w:ilvl w:val="0"/>
+          <w:numId w:val="1"/>
+        </w:numPr>
+        <w:rPr>
+          <w:sz w:val="24"/>
+          <w:szCs w:val="24"/>
           <w:u w:val="single"/>
         </w:rPr>
       </w:pPr>
@@ -140,7 +201,7 @@
           <w:szCs w:val="24"/>
           <w:u w:val="single"/>
         </w:rPr>
-        <w:t>Fix save/load system (</w:t>
+        <w:t>Make star system for levels (</w:t>
       </w:r>
       <w:r>
         <w:rPr>
@@ -167,45 +228,196 @@
       </w:r>
       <w:r>
         <w:rPr>
+          <w:sz w:val="20"/>
+          <w:szCs w:val="20"/>
+        </w:rPr>
+        <w:t>(</w:t>
+      </w:r>
+    </w:p>
+    <w:p>
+      <w:pPr>
+        <w:pStyle w:val="ListParagraph"/>
+        <w:numPr>
+          <w:ilvl w:val="0"/>
+          <w:numId w:val="1"/>
+        </w:numPr>
+        <w:rPr>
+          <w:sz w:val="24"/>
+          <w:szCs w:val="24"/>
+        </w:rPr>
+      </w:pPr>
+      <w:r>
+        <w:rPr>
+          <w:sz w:val="24"/>
+          <w:szCs w:val="24"/>
+        </w:rPr>
+        <w:t xml:space="preserve">Make </w:t>
+      </w:r>
+      <w:r>
+        <w:rPr>
+          <w:sz w:val="24"/>
+          <w:szCs w:val="24"/>
+        </w:rPr>
+        <w:t>coin/economy system (</w:t>
+      </w:r>
+      <w:r>
+        <w:rPr>
+          <w:sz w:val="24"/>
+          <w:szCs w:val="24"/>
+        </w:rPr>
+        <w:t>4</w:t>
+      </w:r>
+      <w:r>
+        <w:rPr>
+          <w:sz w:val="24"/>
+          <w:szCs w:val="24"/>
+        </w:rPr>
+        <w:t>h)</w:t>
+      </w:r>
+    </w:p>
+    <w:p>
+      <w:pPr>
+        <w:pStyle w:val="ListParagraph"/>
+        <w:numPr>
+          <w:ilvl w:val="0"/>
+          <w:numId w:val="1"/>
+        </w:numPr>
+        <w:rPr>
+          <w:sz w:val="24"/>
+          <w:szCs w:val="24"/>
+        </w:rPr>
+      </w:pPr>
+      <w:r>
+        <w:rPr>
+          <w:sz w:val="24"/>
+          <w:szCs w:val="24"/>
+        </w:rPr>
+        <w:t xml:space="preserve">Camera </w:t>
+      </w:r>
+      <w:r>
+        <w:rPr>
+          <w:sz w:val="24"/>
+          <w:szCs w:val="24"/>
+        </w:rPr>
+        <w:t xml:space="preserve">yaw </w:t>
+      </w:r>
+      <w:r>
+        <w:rPr>
+          <w:sz w:val="24"/>
+          <w:szCs w:val="24"/>
+        </w:rPr>
+        <w:t>r</w:t>
+      </w:r>
+      <w:r>
+        <w:rPr>
+          <w:sz w:val="24"/>
+          <w:szCs w:val="24"/>
+        </w:rPr>
+        <w:t xml:space="preserve">otation </w:t>
+      </w:r>
+      <w:r>
+        <w:rPr>
+          <w:sz w:val="24"/>
+          <w:szCs w:val="24"/>
+        </w:rPr>
+        <w:t>&amp; zoom</w:t>
+      </w:r>
+      <w:r>
+        <w:rPr>
+          <w:sz w:val="24"/>
+          <w:szCs w:val="24"/>
+        </w:rPr>
+        <w:t xml:space="preserve"> </w:t>
+      </w:r>
+      <w:r>
+        <w:rPr>
+          <w:sz w:val="24"/>
+          <w:szCs w:val="24"/>
+        </w:rPr>
+        <w:t>(3h)</w:t>
+      </w:r>
+    </w:p>
+    <w:p>
+      <w:pPr>
+        <w:pStyle w:val="ListParagraph"/>
+        <w:numPr>
+          <w:ilvl w:val="0"/>
+          <w:numId w:val="1"/>
+        </w:numPr>
+        <w:rPr>
           <w:sz w:val="24"/>
           <w:szCs w:val="24"/>
           <w:u w:val="single"/>
         </w:rPr>
+      </w:pPr>
+      <w:r>
+        <w:rPr>
+          <w:sz w:val="24"/>
+          <w:szCs w:val="24"/>
+        </w:rPr>
+        <w:t>Purchase system implementation</w:t>
+      </w:r>
+      <w:r>
+        <w:rPr>
+          <w:sz w:val="24"/>
+          <w:szCs w:val="24"/>
+        </w:rPr>
         <w:t xml:space="preserve"> </w:t>
       </w:r>
-    </w:p>
-    <w:p>
-      <w:pPr>
-        <w:pStyle w:val="ListParagraph"/>
-        <w:numPr>
-          <w:ilvl w:val="0"/>
-          <w:numId w:val="1"/>
-        </w:numPr>
-        <w:rPr>
-          <w:sz w:val="24"/>
-          <w:szCs w:val="24"/>
-        </w:rPr>
-      </w:pPr>
-      <w:r>
-        <w:rPr>
-          <w:sz w:val="24"/>
-          <w:szCs w:val="24"/>
-        </w:rPr>
-        <w:t>Make player level UI</w:t>
-      </w:r>
-      <w:r>
-        <w:rPr>
-          <w:sz w:val="24"/>
-          <w:szCs w:val="24"/>
-        </w:rPr>
-        <w:t xml:space="preserve"> (6h</w:t>
-      </w:r>
-      <w:r>
-        <w:rPr>
-          <w:sz w:val="24"/>
-          <w:szCs w:val="24"/>
-        </w:rPr>
-        <w:t>)</w:t>
+      <w:r>
+        <w:rPr>
+          <w:sz w:val="24"/>
+          <w:szCs w:val="24"/>
+        </w:rPr>
+        <w:t>(12h)</w:t>
+      </w:r>
+    </w:p>
+    <w:p>
+      <w:pPr>
+        <w:pStyle w:val="ListParagraph"/>
+        <w:numPr>
+          <w:ilvl w:val="0"/>
+          <w:numId w:val="1"/>
+        </w:numPr>
+        <w:rPr>
+          <w:sz w:val="24"/>
+          <w:szCs w:val="24"/>
+        </w:rPr>
+      </w:pPr>
+      <w:r>
+        <w:rPr>
+          <w:sz w:val="24"/>
+          <w:szCs w:val="24"/>
+        </w:rPr>
+        <w:t xml:space="preserve">Store system </w:t>
+      </w:r>
+      <w:r>
+        <w:rPr>
+          <w:sz w:val="24"/>
+          <w:szCs w:val="24"/>
+        </w:rPr>
+        <w:t>&amp; UI</w:t>
+      </w:r>
+      <w:r>
+        <w:rPr>
+          <w:sz w:val="24"/>
+          <w:szCs w:val="24"/>
+        </w:rPr>
+        <w:t xml:space="preserve"> (</w:t>
+      </w:r>
+      <w:r>
+        <w:rPr>
+          <w:sz w:val="24"/>
+          <w:szCs w:val="24"/>
+        </w:rPr>
+        <w:t>8</w:t>
+      </w:r>
+      <w:r>
+        <w:rPr>
+          <w:sz w:val="24"/>
+          <w:szCs w:val="24"/>
+        </w:rPr>
+        <w:t>h)</w:t>
       </w:r>
       <w:r>
         <w:rPr>
@@ -232,34 +444,14 @@
           <w:sz w:val="24"/>
           <w:szCs w:val="24"/>
         </w:rPr>
-        <w:t>Make logo &amp; setup splash screen (3h)</w:t>
-      </w:r>
-    </w:p>
-    <w:p>
-      <w:pPr>
-        <w:pStyle w:val="ListParagraph"/>
-        <w:numPr>
-          <w:ilvl w:val="0"/>
-          <w:numId w:val="1"/>
-        </w:numPr>
-        <w:rPr>
-          <w:sz w:val="24"/>
-          <w:szCs w:val="24"/>
-        </w:rPr>
-      </w:pPr>
-      <w:r>
-        <w:rPr>
-          <w:sz w:val="24"/>
-          <w:szCs w:val="24"/>
-        </w:rPr>
-        <w:t>Make star system for levels (</w:t>
-      </w:r>
-      <w:r>
-        <w:rPr>
-          <w:sz w:val="24"/>
-          <w:szCs w:val="24"/>
-        </w:rPr>
-        <w:t>2</w:t>
+        <w:t>Add music for lobby &amp; core (</w:t>
+      </w:r>
+      <w:r>
+        <w:rPr>
+          <w:sz w:val="24"/>
+          <w:szCs w:val="24"/>
+        </w:rPr>
+        <w:t>6</w:t>
       </w:r>
       <w:r>
         <w:rPr>
@@ -286,14 +478,27 @@
           <w:sz w:val="24"/>
           <w:szCs w:val="24"/>
         </w:rPr>
-        <w:t xml:space="preserve">Make </w:t>
-      </w:r>
-      <w:r>
-        <w:rPr>
-          <w:sz w:val="24"/>
-          <w:szCs w:val="24"/>
-        </w:rPr>
-        <w:t>coin/economy system (</w:t>
+        <w:t>Add sfx for UI (3h)</w:t>
+      </w:r>
+    </w:p>
+    <w:p>
+      <w:pPr>
+        <w:pStyle w:val="ListParagraph"/>
+        <w:numPr>
+          <w:ilvl w:val="0"/>
+          <w:numId w:val="1"/>
+        </w:numPr>
+        <w:rPr>
+          <w:sz w:val="24"/>
+          <w:szCs w:val="24"/>
+        </w:rPr>
+      </w:pPr>
+      <w:r>
+        <w:rPr>
+          <w:sz w:val="24"/>
+          <w:szCs w:val="24"/>
+        </w:rPr>
+        <w:t>Add sfx for Core (</w:t>
       </w:r>
       <w:r>
         <w:rPr>
@@ -327,154 +532,18 @@
           <w:sz w:val="24"/>
           <w:szCs w:val="24"/>
         </w:rPr>
-        <w:t xml:space="preserve">Camera </w:t>
-      </w:r>
-      <w:r>
-        <w:rPr>
-          <w:sz w:val="24"/>
-          <w:szCs w:val="24"/>
-        </w:rPr>
-        <w:t xml:space="preserve">yaw </w:t>
-      </w:r>
-      <w:r>
-        <w:rPr>
-          <w:sz w:val="24"/>
-          <w:szCs w:val="24"/>
-        </w:rPr>
-        <w:t>r</w:t>
-      </w:r>
-      <w:r>
-        <w:rPr>
-          <w:sz w:val="24"/>
-          <w:szCs w:val="24"/>
-        </w:rPr>
-        <w:t xml:space="preserve">otation </w:t>
-      </w:r>
-      <w:r>
-        <w:rPr>
-          <w:sz w:val="24"/>
-          <w:szCs w:val="24"/>
-        </w:rPr>
-        <w:t>&amp; zoom</w:t>
-      </w:r>
-      <w:r>
-        <w:rPr>
-          <w:sz w:val="24"/>
-          <w:szCs w:val="24"/>
-        </w:rPr>
-        <w:t xml:space="preserve"> </w:t>
-      </w:r>
-      <w:r>
-        <w:rPr>
-          <w:sz w:val="24"/>
-          <w:szCs w:val="24"/>
-        </w:rPr>
-        <w:t>(3h)</w:t>
-      </w:r>
-    </w:p>
-    <w:p>
-      <w:pPr>
-        <w:pStyle w:val="ListParagraph"/>
-        <w:numPr>
-          <w:ilvl w:val="0"/>
-          <w:numId w:val="1"/>
-        </w:numPr>
-        <w:rPr>
-          <w:sz w:val="24"/>
-          <w:szCs w:val="24"/>
-        </w:rPr>
-      </w:pPr>
-      <w:r>
-        <w:rPr>
-          <w:sz w:val="24"/>
-          <w:szCs w:val="24"/>
-        </w:rPr>
-        <w:t>Make loading dialogue &amp; place ads in game (5h)</w:t>
-      </w:r>
-    </w:p>
-    <w:p>
-      <w:pPr>
-        <w:pStyle w:val="ListParagraph"/>
-        <w:numPr>
-          <w:ilvl w:val="0"/>
-          <w:numId w:val="1"/>
-        </w:numPr>
+        <w:t>Find analytic &amp; implement system (10h)</w:t>
+      </w:r>
+    </w:p>
+    <w:p>
+      <w:pPr>
+        <w:ind w:left="360"/>
         <w:rPr>
           <w:sz w:val="24"/>
           <w:szCs w:val="24"/>
           <w:u w:val="single"/>
         </w:rPr>
       </w:pPr>
-      <w:r>
-        <w:rPr>
-          <w:sz w:val="24"/>
-          <w:szCs w:val="24"/>
-        </w:rPr>
-        <w:t>Purchase system implementation</w:t>
-      </w:r>
-      <w:r>
-        <w:rPr>
-          <w:sz w:val="24"/>
-          <w:szCs w:val="24"/>
-        </w:rPr>
-        <w:t xml:space="preserve"> </w:t>
-      </w:r>
-      <w:r>
-        <w:rPr>
-          <w:sz w:val="24"/>
-          <w:szCs w:val="24"/>
-        </w:rPr>
-        <w:t>(12h)</w:t>
-      </w:r>
-    </w:p>
-    <w:p>
-      <w:pPr>
-        <w:pStyle w:val="ListParagraph"/>
-        <w:numPr>
-          <w:ilvl w:val="0"/>
-          <w:numId w:val="1"/>
-        </w:numPr>
-        <w:rPr>
-          <w:sz w:val="24"/>
-          <w:szCs w:val="24"/>
-          <w:u w:val="single"/>
-        </w:rPr>
-      </w:pPr>
-      <w:r>
-        <w:rPr>
-          <w:sz w:val="24"/>
-          <w:szCs w:val="24"/>
-        </w:rPr>
-        <w:t xml:space="preserve">Store system </w:t>
-      </w:r>
-      <w:r>
-        <w:rPr>
-          <w:sz w:val="24"/>
-          <w:szCs w:val="24"/>
-        </w:rPr>
-        <w:t>&amp; UI</w:t>
-      </w:r>
-      <w:r>
-        <w:rPr>
-          <w:sz w:val="24"/>
-          <w:szCs w:val="24"/>
-        </w:rPr>
-        <w:t xml:space="preserve"> (</w:t>
-      </w:r>
-      <w:r>
-        <w:rPr>
-          <w:sz w:val="24"/>
-          <w:szCs w:val="24"/>
-        </w:rPr>
-        <w:t>8</w:t>
-      </w:r>
-      <w:r>
-        <w:rPr>
-          <w:sz w:val="24"/>
-          <w:szCs w:val="24"/>
-        </w:rPr>
-        <w:t>h)</w:t>
-      </w:r>
     </w:p>
     <w:p>
       <w:pPr>
@@ -502,6 +571,69 @@
         </w:numPr>
         <w:rPr>
           <w:strike/>
+          <w:color w:val="00B050"/>
+          <w:sz w:val="24"/>
+          <w:szCs w:val="24"/>
+        </w:rPr>
+      </w:pPr>
+      <w:r>
+        <w:rPr>
+          <w:strike/>
+          <w:color w:val="00B050"/>
+          <w:sz w:val="24"/>
+          <w:szCs w:val="24"/>
+        </w:rPr>
+        <w:t xml:space="preserve">Fix message dialogue atlas (1h)  </w:t>
+      </w:r>
+      <w:r>
+        <w:rPr>
+          <w:strike/>
+          <w:color w:val="00B050"/>
+          <w:sz w:val="20"/>
+          <w:szCs w:val="20"/>
+        </w:rPr>
+        <w:t>(12:46-13:09)</w:t>
+      </w:r>
+    </w:p>
+    <w:p>
+      <w:pPr>
+        <w:pStyle w:val="ListParagraph"/>
+        <w:numPr>
+          <w:ilvl w:val="0"/>
+          <w:numId w:val="1"/>
+        </w:numPr>
+        <w:rPr>
+          <w:strike/>
+          <w:sz w:val="24"/>
+          <w:szCs w:val="24"/>
+        </w:rPr>
+      </w:pPr>
+      <w:r>
+        <w:rPr>
+          <w:strike/>
+          <w:sz w:val="24"/>
+          <w:szCs w:val="24"/>
+        </w:rPr>
+        <w:t xml:space="preserve">Fix save/load system (2h) </w:t>
+      </w:r>
+      <w:r>
+        <w:rPr>
+          <w:strike/>
+          <w:sz w:val="20"/>
+          <w:szCs w:val="20"/>
+        </w:rPr>
+        <w:t>(12:03-12:46)</w:t>
+      </w:r>
+    </w:p>
+    <w:p>
+      <w:pPr>
+        <w:pStyle w:val="ListParagraph"/>
+        <w:numPr>
+          <w:ilvl w:val="0"/>
+          <w:numId w:val="1"/>
+        </w:numPr>
+        <w:rPr>
+          <w:strike/>
           <w:sz w:val="24"/>
           <w:szCs w:val="24"/>
         </w:rPr>
@@ -967,6 +1099,7 @@
           <w:sz w:val="24"/>
           <w:szCs w:val="24"/>
         </w:rPr>
+        <w:lastRenderedPageBreak/>
         <w:t xml:space="preserve">Make spawn system (2h) </w:t>
       </w:r>
       <w:r>

</xml_diff>

<commit_message>
huge refactor in level data/progress
</commit_message>
<xml_diff>
--- a/Docs/Tower Defense TODO.docx
+++ b/Docs/Tower Defense TODO.docx
@@ -43,522 +43,537 @@
           <w:szCs w:val="28"/>
         </w:rPr>
       </w:pPr>
-      <w:bookmarkStart w:id="0" w:name="_Hlk130071099"/>
-      <w:r>
+    </w:p>
+    <w:p>
+      <w:pPr>
         <w:rPr>
           <w:sz w:val="28"/>
           <w:szCs w:val="28"/>
         </w:rPr>
-        <w:t>TODO</w:t>
-      </w:r>
-    </w:p>
-    <w:bookmarkEnd w:id="0"/>
-    <w:p>
-      <w:pPr>
-        <w:pStyle w:val="ListParagraph"/>
-        <w:numPr>
-          <w:ilvl w:val="0"/>
-          <w:numId w:val="1"/>
-        </w:numPr>
-        <w:rPr>
-          <w:sz w:val="24"/>
-          <w:szCs w:val="24"/>
-        </w:rPr>
-      </w:pPr>
-      <w:r>
-        <w:rPr>
-          <w:sz w:val="24"/>
-          <w:szCs w:val="24"/>
-        </w:rPr>
-        <w:t>Make balloon damage effect (</w:t>
-      </w:r>
-      <w:r>
-        <w:rPr>
-          <w:sz w:val="24"/>
-          <w:szCs w:val="24"/>
-        </w:rPr>
-        <w:t>1</w:t>
-      </w:r>
-      <w:r>
-        <w:rPr>
-          <w:sz w:val="24"/>
-          <w:szCs w:val="24"/>
-        </w:rPr>
-        <w:t>h)</w:t>
-      </w:r>
-    </w:p>
-    <w:p>
-      <w:pPr>
-        <w:pStyle w:val="ListParagraph"/>
-        <w:numPr>
-          <w:ilvl w:val="0"/>
-          <w:numId w:val="1"/>
-        </w:numPr>
-        <w:rPr>
-          <w:sz w:val="24"/>
-          <w:szCs w:val="24"/>
-        </w:rPr>
-      </w:pPr>
-      <w:r>
-        <w:rPr>
-          <w:sz w:val="24"/>
-          <w:szCs w:val="24"/>
-        </w:rPr>
-        <w:t>Fix</w:t>
-      </w:r>
-      <w:r>
-        <w:rPr>
-          <w:sz w:val="24"/>
-          <w:szCs w:val="24"/>
-        </w:rPr>
-        <w:t xml:space="preserve"> win UI</w:t>
-      </w:r>
-      <w:r>
-        <w:rPr>
-          <w:sz w:val="24"/>
-          <w:szCs w:val="24"/>
-        </w:rPr>
-        <w:t xml:space="preserve"> (2h)</w:t>
-      </w:r>
-    </w:p>
-    <w:p>
-      <w:pPr>
-        <w:pStyle w:val="ListParagraph"/>
-        <w:numPr>
-          <w:ilvl w:val="0"/>
-          <w:numId w:val="1"/>
-        </w:numPr>
-        <w:rPr>
-          <w:sz w:val="24"/>
-          <w:szCs w:val="24"/>
-        </w:rPr>
-      </w:pPr>
-      <w:r>
-        <w:rPr>
-          <w:sz w:val="24"/>
-          <w:szCs w:val="24"/>
-        </w:rPr>
-        <w:t>Make player level UI</w:t>
-      </w:r>
-      <w:r>
-        <w:rPr>
-          <w:sz w:val="24"/>
-          <w:szCs w:val="24"/>
-        </w:rPr>
-        <w:t xml:space="preserve"> (6h</w:t>
-      </w:r>
-      <w:r>
-        <w:rPr>
-          <w:sz w:val="24"/>
-          <w:szCs w:val="24"/>
-        </w:rPr>
-        <w:t>)</w:t>
-      </w:r>
-      <w:r>
-        <w:rPr>
-          <w:sz w:val="24"/>
-          <w:szCs w:val="24"/>
-        </w:rPr>
-        <w:t xml:space="preserve"> </w:t>
-      </w:r>
-    </w:p>
-    <w:p>
-      <w:pPr>
-        <w:pStyle w:val="ListParagraph"/>
-        <w:numPr>
-          <w:ilvl w:val="0"/>
-          <w:numId w:val="1"/>
-        </w:numPr>
-        <w:rPr>
-          <w:sz w:val="24"/>
-          <w:szCs w:val="24"/>
-        </w:rPr>
-      </w:pPr>
-      <w:r>
-        <w:rPr>
-          <w:sz w:val="24"/>
-          <w:szCs w:val="24"/>
-        </w:rPr>
-        <w:t>Make logo &amp; setup splash screen (3h)</w:t>
-      </w:r>
-    </w:p>
-    <w:p>
-      <w:pPr>
-        <w:pStyle w:val="ListParagraph"/>
-        <w:numPr>
-          <w:ilvl w:val="0"/>
-          <w:numId w:val="1"/>
-        </w:numPr>
-        <w:rPr>
-          <w:sz w:val="24"/>
-          <w:szCs w:val="24"/>
-          <w:u w:val="single"/>
-        </w:rPr>
-      </w:pPr>
-      <w:r>
-        <w:rPr>
-          <w:sz w:val="24"/>
-          <w:szCs w:val="24"/>
-          <w:u w:val="single"/>
-        </w:rPr>
-        <w:t>Make star system for levels (</w:t>
-      </w:r>
-      <w:r>
-        <w:rPr>
-          <w:sz w:val="24"/>
-          <w:szCs w:val="24"/>
-          <w:u w:val="single"/>
-        </w:rPr>
-        <w:t>2</w:t>
-      </w:r>
-      <w:r>
-        <w:rPr>
-          <w:sz w:val="24"/>
-          <w:szCs w:val="24"/>
-          <w:u w:val="single"/>
-        </w:rPr>
-        <w:t>h)</w:t>
-      </w:r>
-      <w:r>
-        <w:rPr>
-          <w:sz w:val="24"/>
-          <w:szCs w:val="24"/>
-        </w:rPr>
-        <w:t xml:space="preserve"> </w:t>
-      </w:r>
-      <w:r>
-        <w:rPr>
-          <w:sz w:val="20"/>
-          <w:szCs w:val="20"/>
-        </w:rPr>
-        <w:t>(</w:t>
-      </w:r>
-    </w:p>
-    <w:p>
-      <w:pPr>
-        <w:pStyle w:val="ListParagraph"/>
-        <w:numPr>
-          <w:ilvl w:val="0"/>
-          <w:numId w:val="1"/>
-        </w:numPr>
-        <w:rPr>
-          <w:sz w:val="24"/>
-          <w:szCs w:val="24"/>
-        </w:rPr>
-      </w:pPr>
-      <w:r>
-        <w:rPr>
-          <w:sz w:val="24"/>
-          <w:szCs w:val="24"/>
-        </w:rPr>
-        <w:t xml:space="preserve">Make </w:t>
-      </w:r>
-      <w:r>
-        <w:rPr>
-          <w:sz w:val="24"/>
-          <w:szCs w:val="24"/>
-        </w:rPr>
-        <w:t>coin/economy system (</w:t>
-      </w:r>
-      <w:r>
-        <w:rPr>
-          <w:sz w:val="24"/>
-          <w:szCs w:val="24"/>
-        </w:rPr>
-        <w:t>4</w:t>
-      </w:r>
-      <w:r>
-        <w:rPr>
-          <w:sz w:val="24"/>
-          <w:szCs w:val="24"/>
-        </w:rPr>
-        <w:t>h)</w:t>
-      </w:r>
-    </w:p>
-    <w:p>
-      <w:pPr>
-        <w:pStyle w:val="ListParagraph"/>
-        <w:numPr>
-          <w:ilvl w:val="0"/>
-          <w:numId w:val="1"/>
-        </w:numPr>
-        <w:rPr>
-          <w:sz w:val="24"/>
-          <w:szCs w:val="24"/>
-        </w:rPr>
-      </w:pPr>
-      <w:r>
-        <w:rPr>
-          <w:sz w:val="24"/>
-          <w:szCs w:val="24"/>
-        </w:rPr>
-        <w:t xml:space="preserve">Camera </w:t>
-      </w:r>
-      <w:r>
-        <w:rPr>
-          <w:sz w:val="24"/>
-          <w:szCs w:val="24"/>
-        </w:rPr>
-        <w:t xml:space="preserve">yaw </w:t>
-      </w:r>
-      <w:r>
-        <w:rPr>
-          <w:sz w:val="24"/>
-          <w:szCs w:val="24"/>
-        </w:rPr>
-        <w:t>r</w:t>
-      </w:r>
-      <w:r>
-        <w:rPr>
-          <w:sz w:val="24"/>
-          <w:szCs w:val="24"/>
-        </w:rPr>
-        <w:t xml:space="preserve">otation </w:t>
-      </w:r>
-      <w:r>
-        <w:rPr>
-          <w:sz w:val="24"/>
-          <w:szCs w:val="24"/>
-        </w:rPr>
-        <w:t>&amp; zoom</w:t>
-      </w:r>
-      <w:r>
-        <w:rPr>
-          <w:sz w:val="24"/>
-          <w:szCs w:val="24"/>
-        </w:rPr>
-        <w:t xml:space="preserve"> </w:t>
-      </w:r>
-      <w:r>
-        <w:rPr>
-          <w:sz w:val="24"/>
-          <w:szCs w:val="24"/>
-        </w:rPr>
-        <w:t>(3h)</w:t>
-      </w:r>
-    </w:p>
-    <w:p>
-      <w:pPr>
-        <w:pStyle w:val="ListParagraph"/>
-        <w:numPr>
-          <w:ilvl w:val="0"/>
-          <w:numId w:val="1"/>
-        </w:numPr>
-        <w:rPr>
-          <w:sz w:val="24"/>
-          <w:szCs w:val="24"/>
-          <w:u w:val="single"/>
-        </w:rPr>
-      </w:pPr>
-      <w:r>
-        <w:rPr>
-          <w:sz w:val="24"/>
-          <w:szCs w:val="24"/>
-        </w:rPr>
-        <w:t>Purchase system implementation</w:t>
-      </w:r>
-      <w:r>
-        <w:rPr>
-          <w:sz w:val="24"/>
-          <w:szCs w:val="24"/>
-        </w:rPr>
-        <w:t xml:space="preserve"> </w:t>
-      </w:r>
-      <w:r>
-        <w:rPr>
-          <w:sz w:val="24"/>
-          <w:szCs w:val="24"/>
-        </w:rPr>
-        <w:t>(12h)</w:t>
-      </w:r>
-    </w:p>
-    <w:p>
-      <w:pPr>
-        <w:pStyle w:val="ListParagraph"/>
-        <w:numPr>
-          <w:ilvl w:val="0"/>
-          <w:numId w:val="1"/>
-        </w:numPr>
-        <w:rPr>
-          <w:sz w:val="24"/>
-          <w:szCs w:val="24"/>
-        </w:rPr>
-      </w:pPr>
-      <w:r>
-        <w:rPr>
-          <w:sz w:val="24"/>
-          <w:szCs w:val="24"/>
-        </w:rPr>
-        <w:t xml:space="preserve">Store system </w:t>
-      </w:r>
-      <w:r>
-        <w:rPr>
-          <w:sz w:val="24"/>
-          <w:szCs w:val="24"/>
-        </w:rPr>
-        <w:t>&amp; UI</w:t>
-      </w:r>
-      <w:r>
-        <w:rPr>
-          <w:sz w:val="24"/>
-          <w:szCs w:val="24"/>
-        </w:rPr>
-        <w:t xml:space="preserve"> (</w:t>
-      </w:r>
-      <w:r>
-        <w:rPr>
-          <w:sz w:val="24"/>
-          <w:szCs w:val="24"/>
-        </w:rPr>
-        <w:t>8</w:t>
-      </w:r>
-      <w:r>
-        <w:rPr>
-          <w:sz w:val="24"/>
-          <w:szCs w:val="24"/>
-        </w:rPr>
-        <w:t>h)</w:t>
-      </w:r>
-      <w:r>
-        <w:rPr>
-          <w:sz w:val="24"/>
-          <w:szCs w:val="24"/>
-        </w:rPr>
-        <w:t xml:space="preserve"> </w:t>
-      </w:r>
-    </w:p>
-    <w:p>
-      <w:pPr>
-        <w:pStyle w:val="ListParagraph"/>
-        <w:numPr>
-          <w:ilvl w:val="0"/>
-          <w:numId w:val="1"/>
-        </w:numPr>
-        <w:rPr>
-          <w:sz w:val="24"/>
-          <w:szCs w:val="24"/>
-        </w:rPr>
-      </w:pPr>
-      <w:r>
-        <w:rPr>
-          <w:sz w:val="24"/>
-          <w:szCs w:val="24"/>
-        </w:rPr>
-        <w:t>Add music for lobby &amp; core (</w:t>
-      </w:r>
-      <w:r>
-        <w:rPr>
-          <w:sz w:val="24"/>
-          <w:szCs w:val="24"/>
-        </w:rPr>
-        <w:t>6</w:t>
-      </w:r>
-      <w:r>
-        <w:rPr>
-          <w:sz w:val="24"/>
-          <w:szCs w:val="24"/>
-        </w:rPr>
-        <w:t>h)</w:t>
-      </w:r>
-    </w:p>
-    <w:p>
-      <w:pPr>
-        <w:pStyle w:val="ListParagraph"/>
-        <w:numPr>
-          <w:ilvl w:val="0"/>
-          <w:numId w:val="1"/>
-        </w:numPr>
-        <w:rPr>
-          <w:sz w:val="24"/>
-          <w:szCs w:val="24"/>
-        </w:rPr>
-      </w:pPr>
-      <w:r>
-        <w:rPr>
-          <w:sz w:val="24"/>
-          <w:szCs w:val="24"/>
-        </w:rPr>
-        <w:t>Add sfx for UI (3h)</w:t>
-      </w:r>
-    </w:p>
-    <w:p>
-      <w:pPr>
-        <w:pStyle w:val="ListParagraph"/>
-        <w:numPr>
-          <w:ilvl w:val="0"/>
-          <w:numId w:val="1"/>
-        </w:numPr>
-        <w:rPr>
-          <w:sz w:val="24"/>
-          <w:szCs w:val="24"/>
-        </w:rPr>
-      </w:pPr>
-      <w:r>
-        <w:rPr>
-          <w:sz w:val="24"/>
-          <w:szCs w:val="24"/>
-        </w:rPr>
-        <w:t>Add sfx for Core (</w:t>
-      </w:r>
-      <w:r>
-        <w:rPr>
-          <w:sz w:val="24"/>
-          <w:szCs w:val="24"/>
-        </w:rPr>
-        <w:t>4</w:t>
-      </w:r>
-      <w:r>
-        <w:rPr>
-          <w:sz w:val="24"/>
-          <w:szCs w:val="24"/>
-        </w:rPr>
-        <w:t>h)</w:t>
-      </w:r>
-    </w:p>
-    <w:p>
-      <w:pPr>
-        <w:pStyle w:val="ListParagraph"/>
-        <w:numPr>
-          <w:ilvl w:val="0"/>
-          <w:numId w:val="1"/>
-        </w:numPr>
-        <w:rPr>
-          <w:sz w:val="24"/>
-          <w:szCs w:val="24"/>
-        </w:rPr>
-      </w:pPr>
-      <w:r>
-        <w:rPr>
-          <w:sz w:val="24"/>
-          <w:szCs w:val="24"/>
-        </w:rPr>
-        <w:t>Find analytic &amp; implement system (10h)</w:t>
-      </w:r>
-    </w:p>
-    <w:p>
-      <w:pPr>
-        <w:ind w:left="360"/>
-        <w:rPr>
-          <w:sz w:val="24"/>
-          <w:szCs w:val="24"/>
-          <w:u w:val="single"/>
-        </w:rPr>
-      </w:pPr>
-    </w:p>
-    <w:p>
-      <w:pPr>
-        <w:rPr>
-          <w:strike/>
-          <w:color w:val="FF0000"/>
-          <w:sz w:val="24"/>
-          <w:szCs w:val="24"/>
-        </w:rPr>
-      </w:pPr>
+      </w:pPr>
+      <w:bookmarkStart w:id="0" w:name="_Hlk130071099"/>
       <w:r>
         <w:rPr>
           <w:sz w:val="28"/>
           <w:szCs w:val="28"/>
         </w:rPr>
+        <w:t>TODO</w:t>
+      </w:r>
+    </w:p>
+    <w:bookmarkEnd w:id="0"/>
+    <w:p>
+      <w:pPr>
+        <w:pStyle w:val="ListParagraph"/>
+        <w:numPr>
+          <w:ilvl w:val="0"/>
+          <w:numId w:val="1"/>
+        </w:numPr>
+        <w:rPr>
+          <w:sz w:val="24"/>
+          <w:szCs w:val="24"/>
+        </w:rPr>
+      </w:pPr>
+      <w:r>
+        <w:rPr>
+          <w:sz w:val="24"/>
+          <w:szCs w:val="24"/>
+        </w:rPr>
+        <w:t>Make balloon damage effect (</w:t>
+      </w:r>
+      <w:r>
+        <w:rPr>
+          <w:sz w:val="24"/>
+          <w:szCs w:val="24"/>
+        </w:rPr>
+        <w:t>1</w:t>
+      </w:r>
+      <w:r>
+        <w:rPr>
+          <w:sz w:val="24"/>
+          <w:szCs w:val="24"/>
+        </w:rPr>
+        <w:t>h)</w:t>
+      </w:r>
+    </w:p>
+    <w:p>
+      <w:pPr>
+        <w:pStyle w:val="ListParagraph"/>
+        <w:numPr>
+          <w:ilvl w:val="0"/>
+          <w:numId w:val="1"/>
+        </w:numPr>
+        <w:rPr>
+          <w:sz w:val="24"/>
+          <w:szCs w:val="24"/>
+        </w:rPr>
+      </w:pPr>
+      <w:r>
+        <w:rPr>
+          <w:sz w:val="24"/>
+          <w:szCs w:val="24"/>
+        </w:rPr>
+        <w:t>Fix</w:t>
+      </w:r>
+      <w:r>
+        <w:rPr>
+          <w:sz w:val="24"/>
+          <w:szCs w:val="24"/>
+        </w:rPr>
+        <w:t xml:space="preserve"> win UI</w:t>
+      </w:r>
+      <w:r>
+        <w:rPr>
+          <w:sz w:val="24"/>
+          <w:szCs w:val="24"/>
+        </w:rPr>
+        <w:t xml:space="preserve"> (2h)</w:t>
+      </w:r>
+    </w:p>
+    <w:p>
+      <w:pPr>
+        <w:pStyle w:val="ListParagraph"/>
+        <w:numPr>
+          <w:ilvl w:val="0"/>
+          <w:numId w:val="1"/>
+        </w:numPr>
+        <w:rPr>
+          <w:sz w:val="24"/>
+          <w:szCs w:val="24"/>
+        </w:rPr>
+      </w:pPr>
+      <w:r>
+        <w:rPr>
+          <w:sz w:val="24"/>
+          <w:szCs w:val="24"/>
+        </w:rPr>
+        <w:t>Make player level UI</w:t>
+      </w:r>
+      <w:r>
+        <w:rPr>
+          <w:sz w:val="24"/>
+          <w:szCs w:val="24"/>
+        </w:rPr>
+        <w:t xml:space="preserve"> (6h</w:t>
+      </w:r>
+      <w:r>
+        <w:rPr>
+          <w:sz w:val="24"/>
+          <w:szCs w:val="24"/>
+        </w:rPr>
+        <w:t>)</w:t>
+      </w:r>
+      <w:r>
+        <w:rPr>
+          <w:sz w:val="24"/>
+          <w:szCs w:val="24"/>
+        </w:rPr>
+        <w:t xml:space="preserve"> </w:t>
+      </w:r>
+    </w:p>
+    <w:p>
+      <w:pPr>
+        <w:pStyle w:val="ListParagraph"/>
+        <w:numPr>
+          <w:ilvl w:val="0"/>
+          <w:numId w:val="1"/>
+        </w:numPr>
+        <w:rPr>
+          <w:sz w:val="24"/>
+          <w:szCs w:val="24"/>
+        </w:rPr>
+      </w:pPr>
+      <w:r>
+        <w:rPr>
+          <w:sz w:val="24"/>
+          <w:szCs w:val="24"/>
+        </w:rPr>
+        <w:t>Make logo &amp; setup splash screen (3h)</w:t>
+      </w:r>
+    </w:p>
+    <w:p>
+      <w:pPr>
+        <w:pStyle w:val="ListParagraph"/>
+        <w:numPr>
+          <w:ilvl w:val="0"/>
+          <w:numId w:val="1"/>
+        </w:numPr>
+        <w:rPr>
+          <w:sz w:val="24"/>
+          <w:szCs w:val="24"/>
+        </w:rPr>
+      </w:pPr>
+      <w:r>
+        <w:rPr>
+          <w:sz w:val="24"/>
+          <w:szCs w:val="24"/>
+        </w:rPr>
+        <w:t xml:space="preserve">Make </w:t>
+      </w:r>
+      <w:r>
+        <w:rPr>
+          <w:sz w:val="24"/>
+          <w:szCs w:val="24"/>
+        </w:rPr>
+        <w:t>coin/economy system (</w:t>
+      </w:r>
+      <w:r>
+        <w:rPr>
+          <w:sz w:val="24"/>
+          <w:szCs w:val="24"/>
+        </w:rPr>
+        <w:t>4</w:t>
+      </w:r>
+      <w:r>
+        <w:rPr>
+          <w:sz w:val="24"/>
+          <w:szCs w:val="24"/>
+        </w:rPr>
+        <w:t>h)</w:t>
+      </w:r>
+    </w:p>
+    <w:p>
+      <w:pPr>
+        <w:pStyle w:val="ListParagraph"/>
+        <w:numPr>
+          <w:ilvl w:val="0"/>
+          <w:numId w:val="1"/>
+        </w:numPr>
+        <w:rPr>
+          <w:sz w:val="24"/>
+          <w:szCs w:val="24"/>
+        </w:rPr>
+      </w:pPr>
+      <w:r>
+        <w:rPr>
+          <w:sz w:val="24"/>
+          <w:szCs w:val="24"/>
+        </w:rPr>
+        <w:t xml:space="preserve">Camera </w:t>
+      </w:r>
+      <w:r>
+        <w:rPr>
+          <w:sz w:val="24"/>
+          <w:szCs w:val="24"/>
+        </w:rPr>
+        <w:t xml:space="preserve">yaw </w:t>
+      </w:r>
+      <w:r>
+        <w:rPr>
+          <w:sz w:val="24"/>
+          <w:szCs w:val="24"/>
+        </w:rPr>
+        <w:t>r</w:t>
+      </w:r>
+      <w:r>
+        <w:rPr>
+          <w:sz w:val="24"/>
+          <w:szCs w:val="24"/>
+        </w:rPr>
+        <w:t xml:space="preserve">otation </w:t>
+      </w:r>
+      <w:r>
+        <w:rPr>
+          <w:sz w:val="24"/>
+          <w:szCs w:val="24"/>
+        </w:rPr>
+        <w:t>&amp; zoom</w:t>
+      </w:r>
+      <w:r>
+        <w:rPr>
+          <w:sz w:val="24"/>
+          <w:szCs w:val="24"/>
+        </w:rPr>
+        <w:t xml:space="preserve"> </w:t>
+      </w:r>
+      <w:r>
+        <w:rPr>
+          <w:sz w:val="24"/>
+          <w:szCs w:val="24"/>
+        </w:rPr>
+        <w:t>(3h)</w:t>
+      </w:r>
+    </w:p>
+    <w:p>
+      <w:pPr>
+        <w:pStyle w:val="ListParagraph"/>
+        <w:numPr>
+          <w:ilvl w:val="0"/>
+          <w:numId w:val="1"/>
+        </w:numPr>
+        <w:rPr>
+          <w:sz w:val="24"/>
+          <w:szCs w:val="24"/>
+          <w:u w:val="single"/>
+        </w:rPr>
+      </w:pPr>
+      <w:r>
+        <w:rPr>
+          <w:sz w:val="24"/>
+          <w:szCs w:val="24"/>
+        </w:rPr>
+        <w:t>Purchase system implementation</w:t>
+      </w:r>
+      <w:r>
+        <w:rPr>
+          <w:sz w:val="24"/>
+          <w:szCs w:val="24"/>
+        </w:rPr>
+        <w:t xml:space="preserve"> </w:t>
+      </w:r>
+      <w:r>
+        <w:rPr>
+          <w:sz w:val="24"/>
+          <w:szCs w:val="24"/>
+        </w:rPr>
+        <w:t>(12h)</w:t>
+      </w:r>
+    </w:p>
+    <w:p>
+      <w:pPr>
+        <w:pStyle w:val="ListParagraph"/>
+        <w:numPr>
+          <w:ilvl w:val="0"/>
+          <w:numId w:val="1"/>
+        </w:numPr>
+        <w:rPr>
+          <w:sz w:val="24"/>
+          <w:szCs w:val="24"/>
+        </w:rPr>
+      </w:pPr>
+      <w:r>
+        <w:rPr>
+          <w:sz w:val="24"/>
+          <w:szCs w:val="24"/>
+        </w:rPr>
+        <w:t xml:space="preserve">Store system </w:t>
+      </w:r>
+      <w:r>
+        <w:rPr>
+          <w:sz w:val="24"/>
+          <w:szCs w:val="24"/>
+        </w:rPr>
+        <w:t>&amp; UI</w:t>
+      </w:r>
+      <w:r>
+        <w:rPr>
+          <w:sz w:val="24"/>
+          <w:szCs w:val="24"/>
+        </w:rPr>
+        <w:t xml:space="preserve"> (</w:t>
+      </w:r>
+      <w:r>
+        <w:rPr>
+          <w:sz w:val="24"/>
+          <w:szCs w:val="24"/>
+        </w:rPr>
+        <w:t>8</w:t>
+      </w:r>
+      <w:r>
+        <w:rPr>
+          <w:sz w:val="24"/>
+          <w:szCs w:val="24"/>
+        </w:rPr>
+        <w:t>h)</w:t>
+      </w:r>
+      <w:r>
+        <w:rPr>
+          <w:sz w:val="24"/>
+          <w:szCs w:val="24"/>
+        </w:rPr>
+        <w:t xml:space="preserve"> </w:t>
+      </w:r>
+    </w:p>
+    <w:p>
+      <w:pPr>
+        <w:pStyle w:val="ListParagraph"/>
+        <w:numPr>
+          <w:ilvl w:val="0"/>
+          <w:numId w:val="1"/>
+        </w:numPr>
+        <w:rPr>
+          <w:sz w:val="24"/>
+          <w:szCs w:val="24"/>
+        </w:rPr>
+      </w:pPr>
+      <w:r>
+        <w:rPr>
+          <w:sz w:val="24"/>
+          <w:szCs w:val="24"/>
+        </w:rPr>
+        <w:t>Add music for lobby &amp; core (</w:t>
+      </w:r>
+      <w:r>
+        <w:rPr>
+          <w:sz w:val="24"/>
+          <w:szCs w:val="24"/>
+        </w:rPr>
+        <w:t>6</w:t>
+      </w:r>
+      <w:r>
+        <w:rPr>
+          <w:sz w:val="24"/>
+          <w:szCs w:val="24"/>
+        </w:rPr>
+        <w:t>h)</w:t>
+      </w:r>
+    </w:p>
+    <w:p>
+      <w:pPr>
+        <w:pStyle w:val="ListParagraph"/>
+        <w:numPr>
+          <w:ilvl w:val="0"/>
+          <w:numId w:val="1"/>
+        </w:numPr>
+        <w:rPr>
+          <w:sz w:val="24"/>
+          <w:szCs w:val="24"/>
+        </w:rPr>
+      </w:pPr>
+      <w:r>
+        <w:rPr>
+          <w:sz w:val="24"/>
+          <w:szCs w:val="24"/>
+        </w:rPr>
+        <w:t xml:space="preserve">Add </w:t>
+      </w:r>
+      <w:proofErr w:type="spellStart"/>
+      <w:r>
+        <w:rPr>
+          <w:sz w:val="24"/>
+          <w:szCs w:val="24"/>
+        </w:rPr>
+        <w:t>sfx</w:t>
+      </w:r>
+      <w:proofErr w:type="spellEnd"/>
+      <w:r>
+        <w:rPr>
+          <w:sz w:val="24"/>
+          <w:szCs w:val="24"/>
+        </w:rPr>
+        <w:t xml:space="preserve"> for UI (3h)</w:t>
+      </w:r>
+    </w:p>
+    <w:p>
+      <w:pPr>
+        <w:pStyle w:val="ListParagraph"/>
+        <w:numPr>
+          <w:ilvl w:val="0"/>
+          <w:numId w:val="1"/>
+        </w:numPr>
+        <w:rPr>
+          <w:sz w:val="24"/>
+          <w:szCs w:val="24"/>
+        </w:rPr>
+      </w:pPr>
+      <w:r>
+        <w:rPr>
+          <w:sz w:val="24"/>
+          <w:szCs w:val="24"/>
+        </w:rPr>
+        <w:t xml:space="preserve">Add </w:t>
+      </w:r>
+      <w:proofErr w:type="spellStart"/>
+      <w:r>
+        <w:rPr>
+          <w:sz w:val="24"/>
+          <w:szCs w:val="24"/>
+        </w:rPr>
+        <w:t>sfx</w:t>
+      </w:r>
+      <w:proofErr w:type="spellEnd"/>
+      <w:r>
+        <w:rPr>
+          <w:sz w:val="24"/>
+          <w:szCs w:val="24"/>
+        </w:rPr>
+        <w:t xml:space="preserve"> for Core (</w:t>
+      </w:r>
+      <w:r>
+        <w:rPr>
+          <w:sz w:val="24"/>
+          <w:szCs w:val="24"/>
+        </w:rPr>
+        <w:t>4</w:t>
+      </w:r>
+      <w:r>
+        <w:rPr>
+          <w:sz w:val="24"/>
+          <w:szCs w:val="24"/>
+        </w:rPr>
+        <w:t>h)</w:t>
+      </w:r>
+    </w:p>
+    <w:p>
+      <w:pPr>
+        <w:pStyle w:val="ListParagraph"/>
+        <w:numPr>
+          <w:ilvl w:val="0"/>
+          <w:numId w:val="1"/>
+        </w:numPr>
+        <w:rPr>
+          <w:sz w:val="24"/>
+          <w:szCs w:val="24"/>
+        </w:rPr>
+      </w:pPr>
+      <w:r>
+        <w:rPr>
+          <w:sz w:val="24"/>
+          <w:szCs w:val="24"/>
+        </w:rPr>
+        <w:t>Find analytic &amp; implement system (10h)</w:t>
+      </w:r>
+    </w:p>
+    <w:p>
+      <w:pPr>
+        <w:pStyle w:val="ListParagraph"/>
+        <w:numPr>
+          <w:ilvl w:val="0"/>
+          <w:numId w:val="1"/>
+        </w:numPr>
+        <w:rPr>
+          <w:sz w:val="24"/>
+          <w:szCs w:val="24"/>
+        </w:rPr>
+      </w:pPr>
+      <w:r>
+        <w:rPr>
+          <w:sz w:val="24"/>
+          <w:szCs w:val="24"/>
+        </w:rPr>
+        <w:t>Add 20 levels</w:t>
+      </w:r>
+      <w:r>
+        <w:rPr>
+          <w:sz w:val="24"/>
+          <w:szCs w:val="24"/>
+        </w:rPr>
+        <w:t xml:space="preserve"> (4h)</w:t>
+      </w:r>
+    </w:p>
+    <w:p>
+      <w:pPr>
+        <w:ind w:left="360"/>
+        <w:rPr>
+          <w:sz w:val="24"/>
+          <w:szCs w:val="24"/>
+          <w:u w:val="single"/>
+        </w:rPr>
+      </w:pPr>
+    </w:p>
+    <w:p>
+      <w:pPr>
+        <w:rPr>
+          <w:strike/>
+          <w:color w:val="FF0000"/>
+          <w:sz w:val="24"/>
+          <w:szCs w:val="24"/>
+        </w:rPr>
+      </w:pPr>
+      <w:r>
+        <w:rPr>
+          <w:sz w:val="28"/>
+          <w:szCs w:val="28"/>
+        </w:rPr>
         <w:t>Done</w:t>
       </w:r>
     </w:p>
@@ -583,6 +598,105 @@
           <w:sz w:val="24"/>
           <w:szCs w:val="24"/>
         </w:rPr>
+        <w:t xml:space="preserve">Make star system for levels (2h) </w:t>
+      </w:r>
+      <w:r>
+        <w:rPr>
+          <w:strike/>
+          <w:color w:val="00B050"/>
+          <w:sz w:val="20"/>
+          <w:szCs w:val="20"/>
+        </w:rPr>
+        <w:t>(14:25-</w:t>
+      </w:r>
+      <w:r>
+        <w:rPr>
+          <w:rFonts w:hint="eastAsia"/>
+          <w:strike/>
+          <w:color w:val="00B050"/>
+          <w:sz w:val="20"/>
+          <w:szCs w:val="20"/>
+          <w:rtl/>
+          <w:lang w:bidi="fa-IR"/>
+        </w:rPr>
+        <w:t>‏</w:t>
+      </w:r>
+      <w:r>
+        <w:rPr>
+          <w:strike/>
+          <w:color w:val="00B050"/>
+          <w:sz w:val="20"/>
+          <w:szCs w:val="20"/>
+          <w:rtl/>
+          <w:lang w:bidi="fa-IR"/>
+        </w:rPr>
+        <w:t>15:22</w:t>
+      </w:r>
+      <w:r>
+        <w:rPr>
+          <w:strike/>
+          <w:color w:val="00B050"/>
+          <w:sz w:val="20"/>
+          <w:szCs w:val="20"/>
+          <w:lang w:bidi="fa-IR"/>
+        </w:rPr>
+        <w:t>) (15:33-</w:t>
+      </w:r>
+      <w:r>
+        <w:rPr>
+          <w:rFonts w:hint="eastAsia"/>
+          <w:strike/>
+          <w:color w:val="00B050"/>
+          <w:sz w:val="20"/>
+          <w:szCs w:val="20"/>
+          <w:rtl/>
+          <w:lang w:bidi="fa-IR"/>
+        </w:rPr>
+        <w:t>‏</w:t>
+      </w:r>
+      <w:r>
+        <w:rPr>
+          <w:strike/>
+          <w:color w:val="00B050"/>
+          <w:sz w:val="20"/>
+          <w:szCs w:val="20"/>
+          <w:rtl/>
+          <w:lang w:bidi="fa-IR"/>
+        </w:rPr>
+        <w:t>16:19</w:t>
+      </w:r>
+      <w:r>
+        <w:rPr>
+          <w:strike/>
+          <w:color w:val="00B050"/>
+          <w:sz w:val="20"/>
+          <w:szCs w:val="20"/>
+          <w:lang w:bidi="fa-IR"/>
+        </w:rPr>
+        <w:t>)</w:t>
+      </w:r>
+    </w:p>
+    <w:p>
+      <w:pPr>
+        <w:pStyle w:val="ListParagraph"/>
+        <w:numPr>
+          <w:ilvl w:val="0"/>
+          <w:numId w:val="1"/>
+        </w:numPr>
+        <w:rPr>
+          <w:strike/>
+          <w:color w:val="00B050"/>
+          <w:sz w:val="24"/>
+          <w:szCs w:val="24"/>
+        </w:rPr>
+      </w:pPr>
+      <w:r>
+        <w:rPr>
+          <w:strike/>
+          <w:color w:val="00B050"/>
+          <w:sz w:val="24"/>
+          <w:szCs w:val="24"/>
+        </w:rPr>
         <w:t xml:space="preserve">Fix message dialogue atlas (1h)  </w:t>
       </w:r>
       <w:r>
@@ -1006,6 +1120,7 @@
           <w:sz w:val="24"/>
           <w:szCs w:val="24"/>
         </w:rPr>
+        <w:lastRenderedPageBreak/>
         <w:t xml:space="preserve">Make defender spawn system with basic graphics (4h) </w:t>
       </w:r>
       <w:r>
@@ -1099,7 +1214,6 @@
           <w:sz w:val="24"/>
           <w:szCs w:val="24"/>
         </w:rPr>
-        <w:lastRenderedPageBreak/>
         <w:t xml:space="preserve">Make spawn system (2h) </w:t>
       </w:r>
       <w:r>
@@ -2385,7 +2499,6 @@
   <w:style w:type="character" w:default="1" w:styleId="DefaultParagraphFont">
     <w:name w:val="Default Paragraph Font"/>
     <w:uiPriority w:val="1"/>
-    <w:semiHidden/>
     <w:unhideWhenUsed/>
   </w:style>
   <w:style w:type="table" w:default="1" w:styleId="TableNormal">

</xml_diff>

<commit_message>
coin economy in core & release build
</commit_message>
<xml_diff>
--- a/Docs/Tower Defense TODO.docx
+++ b/Docs/Tower Defense TODO.docx
@@ -59,553 +59,409 @@
         </w:rPr>
         <w:t>TODO</w:t>
       </w:r>
-    </w:p>
-    <w:bookmarkEnd w:id="0"/>
-    <w:p>
-      <w:pPr>
-        <w:pStyle w:val="ListParagraph"/>
-        <w:numPr>
-          <w:ilvl w:val="0"/>
-          <w:numId w:val="1"/>
-        </w:numPr>
-        <w:rPr>
-          <w:sz w:val="24"/>
-          <w:szCs w:val="24"/>
-        </w:rPr>
-      </w:pPr>
-      <w:r>
-        <w:rPr>
-          <w:sz w:val="24"/>
-          <w:szCs w:val="24"/>
-        </w:rPr>
-        <w:t>Make balloon damage effect (</w:t>
-      </w:r>
-      <w:r>
-        <w:rPr>
-          <w:sz w:val="24"/>
-          <w:szCs w:val="24"/>
-        </w:rPr>
-        <w:t>1</w:t>
-      </w:r>
-      <w:r>
-        <w:rPr>
-          <w:sz w:val="24"/>
-          <w:szCs w:val="24"/>
-        </w:rPr>
-        <w:t>h)</w:t>
-      </w:r>
-    </w:p>
-    <w:p>
-      <w:pPr>
-        <w:pStyle w:val="ListParagraph"/>
-        <w:numPr>
-          <w:ilvl w:val="0"/>
-          <w:numId w:val="1"/>
-        </w:numPr>
-        <w:rPr>
-          <w:sz w:val="24"/>
-          <w:szCs w:val="24"/>
-        </w:rPr>
-      </w:pPr>
-      <w:r>
-        <w:rPr>
-          <w:sz w:val="24"/>
-          <w:szCs w:val="24"/>
-        </w:rPr>
-        <w:t>Fix</w:t>
-      </w:r>
-      <w:r>
-        <w:rPr>
-          <w:sz w:val="24"/>
-          <w:szCs w:val="24"/>
-        </w:rPr>
-        <w:t xml:space="preserve"> win UI</w:t>
-      </w:r>
-      <w:r>
-        <w:rPr>
-          <w:sz w:val="24"/>
-          <w:szCs w:val="24"/>
-        </w:rPr>
-        <w:t xml:space="preserve"> (2h)</w:t>
-      </w:r>
-    </w:p>
-    <w:p>
-      <w:pPr>
-        <w:pStyle w:val="ListParagraph"/>
-        <w:numPr>
-          <w:ilvl w:val="0"/>
-          <w:numId w:val="1"/>
-        </w:numPr>
-        <w:rPr>
-          <w:sz w:val="24"/>
-          <w:szCs w:val="24"/>
-        </w:rPr>
-      </w:pPr>
-      <w:r>
-        <w:rPr>
-          <w:sz w:val="24"/>
-          <w:szCs w:val="24"/>
-        </w:rPr>
-        <w:t>Make player level UI</w:t>
-      </w:r>
-      <w:r>
-        <w:rPr>
-          <w:sz w:val="24"/>
-          <w:szCs w:val="24"/>
-        </w:rPr>
-        <w:t xml:space="preserve"> (6h</w:t>
-      </w:r>
-      <w:r>
-        <w:rPr>
-          <w:sz w:val="24"/>
-          <w:szCs w:val="24"/>
-        </w:rPr>
-        <w:t>)</w:t>
-      </w:r>
-      <w:r>
-        <w:rPr>
-          <w:sz w:val="24"/>
-          <w:szCs w:val="24"/>
-        </w:rPr>
-        <w:t xml:space="preserve"> </w:t>
-      </w:r>
-    </w:p>
-    <w:p>
-      <w:pPr>
-        <w:pStyle w:val="ListParagraph"/>
-        <w:numPr>
-          <w:ilvl w:val="0"/>
-          <w:numId w:val="1"/>
-        </w:numPr>
-        <w:rPr>
-          <w:sz w:val="24"/>
-          <w:szCs w:val="24"/>
-        </w:rPr>
-      </w:pPr>
-      <w:r>
-        <w:rPr>
-          <w:sz w:val="24"/>
-          <w:szCs w:val="24"/>
-        </w:rPr>
-        <w:t>Make logo &amp; setup splash screen (3h)</w:t>
-      </w:r>
-    </w:p>
-    <w:p>
-      <w:pPr>
-        <w:pStyle w:val="ListParagraph"/>
-        <w:numPr>
-          <w:ilvl w:val="0"/>
-          <w:numId w:val="1"/>
-        </w:numPr>
-        <w:rPr>
-          <w:sz w:val="24"/>
-          <w:szCs w:val="24"/>
-          <w:u w:val="single"/>
-        </w:rPr>
-      </w:pPr>
-      <w:r>
-        <w:rPr>
-          <w:sz w:val="24"/>
-          <w:szCs w:val="24"/>
-          <w:u w:val="single"/>
-        </w:rPr>
-        <w:t xml:space="preserve">Make </w:t>
-      </w:r>
-      <w:r>
-        <w:rPr>
-          <w:sz w:val="24"/>
-          <w:szCs w:val="24"/>
-          <w:u w:val="single"/>
-        </w:rPr>
-        <w:t xml:space="preserve">coin/economy system </w:t>
-      </w:r>
-      <w:r>
-        <w:rPr>
-          <w:sz w:val="24"/>
-          <w:szCs w:val="24"/>
-          <w:u w:val="single"/>
-        </w:rPr>
-        <w:t xml:space="preserve">also implement in Core </w:t>
-      </w:r>
-      <w:r>
-        <w:rPr>
-          <w:sz w:val="24"/>
-          <w:szCs w:val="24"/>
-          <w:u w:val="single"/>
-        </w:rPr>
-        <w:t>(</w:t>
-      </w:r>
-      <w:r>
-        <w:rPr>
-          <w:sz w:val="24"/>
-          <w:szCs w:val="24"/>
-          <w:u w:val="single"/>
-        </w:rPr>
-        <w:t>5</w:t>
-      </w:r>
-      <w:r>
-        <w:rPr>
-          <w:sz w:val="24"/>
-          <w:szCs w:val="24"/>
-          <w:u w:val="single"/>
-        </w:rPr>
-        <w:t>h)</w:t>
-      </w:r>
-      <w:r>
-        <w:rPr>
-          <w:sz w:val="24"/>
-          <w:szCs w:val="24"/>
-        </w:rPr>
-        <w:t xml:space="preserve">  </w:t>
-      </w:r>
-      <w:r>
-        <w:rPr>
-          <w:sz w:val="20"/>
-          <w:szCs w:val="20"/>
-        </w:rPr>
-        <w:t>(</w:t>
-      </w:r>
-      <w:r>
-        <w:rPr>
-          <w:sz w:val="20"/>
-          <w:szCs w:val="20"/>
-        </w:rPr>
-        <w:t>14:43</w:t>
-      </w:r>
-      <w:r>
-        <w:rPr>
-          <w:sz w:val="20"/>
-          <w:szCs w:val="20"/>
-        </w:rPr>
-        <w:t>-</w:t>
-      </w:r>
-      <w:r>
-        <w:rPr>
-          <w:sz w:val="20"/>
-          <w:szCs w:val="20"/>
-        </w:rPr>
-        <w:t>15:41</w:t>
-      </w:r>
-      <w:r>
-        <w:rPr>
-          <w:sz w:val="20"/>
-          <w:szCs w:val="20"/>
-        </w:rPr>
-        <w:t>)</w:t>
-      </w:r>
-    </w:p>
-    <w:p>
-      <w:pPr>
-        <w:pStyle w:val="ListParagraph"/>
-        <w:numPr>
-          <w:ilvl w:val="0"/>
-          <w:numId w:val="1"/>
-        </w:numPr>
-        <w:rPr>
-          <w:sz w:val="24"/>
-          <w:szCs w:val="24"/>
-        </w:rPr>
-      </w:pPr>
-      <w:r>
-        <w:rPr>
-          <w:sz w:val="24"/>
-          <w:szCs w:val="24"/>
-        </w:rPr>
-        <w:t xml:space="preserve">Camera </w:t>
-      </w:r>
-      <w:r>
-        <w:rPr>
-          <w:sz w:val="24"/>
-          <w:szCs w:val="24"/>
-        </w:rPr>
-        <w:t xml:space="preserve">yaw </w:t>
-      </w:r>
-      <w:r>
-        <w:rPr>
-          <w:sz w:val="24"/>
-          <w:szCs w:val="24"/>
-        </w:rPr>
-        <w:t>r</w:t>
-      </w:r>
-      <w:r>
-        <w:rPr>
-          <w:sz w:val="24"/>
-          <w:szCs w:val="24"/>
-        </w:rPr>
-        <w:t xml:space="preserve">otation </w:t>
-      </w:r>
-      <w:r>
-        <w:rPr>
-          <w:sz w:val="24"/>
-          <w:szCs w:val="24"/>
-        </w:rPr>
-        <w:t>&amp; zoom</w:t>
-      </w:r>
-      <w:r>
-        <w:rPr>
-          <w:sz w:val="24"/>
-          <w:szCs w:val="24"/>
-        </w:rPr>
-        <w:t xml:space="preserve"> </w:t>
-      </w:r>
-      <w:r>
-        <w:rPr>
-          <w:sz w:val="24"/>
-          <w:szCs w:val="24"/>
-        </w:rPr>
-        <w:t>(3h)</w:t>
-      </w:r>
-    </w:p>
-    <w:p>
-      <w:pPr>
-        <w:pStyle w:val="ListParagraph"/>
-        <w:numPr>
-          <w:ilvl w:val="0"/>
-          <w:numId w:val="1"/>
-        </w:numPr>
-        <w:rPr>
-          <w:sz w:val="24"/>
-          <w:szCs w:val="24"/>
-          <w:u w:val="single"/>
-        </w:rPr>
-      </w:pPr>
-      <w:r>
-        <w:rPr>
-          <w:sz w:val="24"/>
-          <w:szCs w:val="24"/>
-        </w:rPr>
-        <w:t>Purchase system implementation</w:t>
-      </w:r>
-      <w:r>
-        <w:rPr>
-          <w:sz w:val="24"/>
-          <w:szCs w:val="24"/>
-        </w:rPr>
-        <w:t xml:space="preserve"> </w:t>
-      </w:r>
-      <w:r>
-        <w:rPr>
-          <w:sz w:val="24"/>
-          <w:szCs w:val="24"/>
-        </w:rPr>
-        <w:t>(12h)</w:t>
-      </w:r>
-    </w:p>
-    <w:p>
-      <w:pPr>
-        <w:pStyle w:val="ListParagraph"/>
-        <w:numPr>
-          <w:ilvl w:val="0"/>
-          <w:numId w:val="1"/>
-        </w:numPr>
-        <w:rPr>
-          <w:sz w:val="24"/>
-          <w:szCs w:val="24"/>
-        </w:rPr>
-      </w:pPr>
-      <w:r>
-        <w:rPr>
-          <w:sz w:val="24"/>
-          <w:szCs w:val="24"/>
-        </w:rPr>
-        <w:t xml:space="preserve">Store system </w:t>
-      </w:r>
-      <w:r>
-        <w:rPr>
-          <w:sz w:val="24"/>
-          <w:szCs w:val="24"/>
-        </w:rPr>
-        <w:t>&amp; UI</w:t>
-      </w:r>
-      <w:r>
-        <w:rPr>
-          <w:sz w:val="24"/>
-          <w:szCs w:val="24"/>
-        </w:rPr>
-        <w:t xml:space="preserve"> (</w:t>
-      </w:r>
-      <w:r>
-        <w:rPr>
-          <w:sz w:val="24"/>
-          <w:szCs w:val="24"/>
-        </w:rPr>
-        <w:t>8</w:t>
-      </w:r>
-      <w:r>
-        <w:rPr>
-          <w:sz w:val="24"/>
-          <w:szCs w:val="24"/>
-        </w:rPr>
-        <w:t>h)</w:t>
-      </w:r>
-      <w:r>
-        <w:rPr>
-          <w:sz w:val="24"/>
-          <w:szCs w:val="24"/>
-        </w:rPr>
-        <w:t xml:space="preserve"> </w:t>
-      </w:r>
-    </w:p>
-    <w:p>
-      <w:pPr>
-        <w:pStyle w:val="ListParagraph"/>
-        <w:numPr>
-          <w:ilvl w:val="0"/>
-          <w:numId w:val="1"/>
-        </w:numPr>
-        <w:rPr>
-          <w:sz w:val="24"/>
-          <w:szCs w:val="24"/>
-        </w:rPr>
-      </w:pPr>
-      <w:r>
-        <w:rPr>
-          <w:sz w:val="24"/>
-          <w:szCs w:val="24"/>
-        </w:rPr>
-        <w:t>Add music for lobby &amp; core (</w:t>
-      </w:r>
-      <w:r>
-        <w:rPr>
-          <w:sz w:val="24"/>
-          <w:szCs w:val="24"/>
-        </w:rPr>
-        <w:t>6</w:t>
-      </w:r>
-      <w:r>
-        <w:rPr>
-          <w:sz w:val="24"/>
-          <w:szCs w:val="24"/>
-        </w:rPr>
-        <w:t>h)</w:t>
-      </w:r>
-    </w:p>
-    <w:p>
-      <w:pPr>
-        <w:pStyle w:val="ListParagraph"/>
-        <w:numPr>
-          <w:ilvl w:val="0"/>
-          <w:numId w:val="1"/>
-        </w:numPr>
-        <w:rPr>
-          <w:sz w:val="24"/>
-          <w:szCs w:val="24"/>
-        </w:rPr>
-      </w:pPr>
-      <w:r>
-        <w:rPr>
-          <w:sz w:val="24"/>
-          <w:szCs w:val="24"/>
-        </w:rPr>
-        <w:t>Add sfx for UI (3h)</w:t>
-      </w:r>
-    </w:p>
-    <w:p>
-      <w:pPr>
-        <w:pStyle w:val="ListParagraph"/>
-        <w:numPr>
-          <w:ilvl w:val="0"/>
-          <w:numId w:val="1"/>
-        </w:numPr>
-        <w:rPr>
-          <w:sz w:val="24"/>
-          <w:szCs w:val="24"/>
-        </w:rPr>
-      </w:pPr>
-      <w:r>
-        <w:rPr>
-          <w:sz w:val="24"/>
-          <w:szCs w:val="24"/>
-        </w:rPr>
-        <w:t>Add sfx for Core (</w:t>
-      </w:r>
-      <w:r>
-        <w:rPr>
-          <w:sz w:val="24"/>
-          <w:szCs w:val="24"/>
-        </w:rPr>
-        <w:t>4</w:t>
-      </w:r>
-      <w:r>
-        <w:rPr>
-          <w:sz w:val="24"/>
-          <w:szCs w:val="24"/>
-        </w:rPr>
-        <w:t>h)</w:t>
-      </w:r>
-    </w:p>
-    <w:p>
-      <w:pPr>
-        <w:pStyle w:val="ListParagraph"/>
-        <w:numPr>
-          <w:ilvl w:val="0"/>
-          <w:numId w:val="1"/>
-        </w:numPr>
-        <w:rPr>
-          <w:sz w:val="24"/>
-          <w:szCs w:val="24"/>
-        </w:rPr>
-      </w:pPr>
-      <w:r>
-        <w:rPr>
-          <w:sz w:val="24"/>
-          <w:szCs w:val="24"/>
-        </w:rPr>
-        <w:t>Find analytic &amp; implement system (10h)</w:t>
-      </w:r>
-    </w:p>
-    <w:p>
-      <w:pPr>
-        <w:pStyle w:val="ListParagraph"/>
-        <w:numPr>
-          <w:ilvl w:val="0"/>
-          <w:numId w:val="1"/>
-        </w:numPr>
-        <w:rPr>
-          <w:sz w:val="24"/>
-          <w:szCs w:val="24"/>
-        </w:rPr>
-      </w:pPr>
-      <w:r>
-        <w:rPr>
-          <w:sz w:val="24"/>
-          <w:szCs w:val="24"/>
-        </w:rPr>
-        <w:t>Add 20 levels</w:t>
-      </w:r>
-      <w:r>
-        <w:rPr>
-          <w:sz w:val="24"/>
-          <w:szCs w:val="24"/>
-        </w:rPr>
-        <w:t xml:space="preserve"> (4h)</w:t>
-      </w:r>
-    </w:p>
-    <w:p>
-      <w:pPr>
-        <w:ind w:left="360"/>
-        <w:rPr>
-          <w:sz w:val="24"/>
-          <w:szCs w:val="24"/>
-          <w:u w:val="single"/>
-        </w:rPr>
-      </w:pPr>
-    </w:p>
-    <w:p>
-      <w:pPr>
-        <w:rPr>
-          <w:strike/>
-          <w:color w:val="FF0000"/>
-          <w:sz w:val="24"/>
-          <w:szCs w:val="24"/>
-        </w:rPr>
-      </w:pPr>
       <w:r>
         <w:rPr>
           <w:sz w:val="28"/>
           <w:szCs w:val="28"/>
         </w:rPr>
+        <w:t xml:space="preserve"> </w:t>
+      </w:r>
+    </w:p>
+    <w:p>
+      <w:pPr>
+        <w:pStyle w:val="ListParagraph"/>
+        <w:numPr>
+          <w:ilvl w:val="0"/>
+          <w:numId w:val="8"/>
+        </w:numPr>
+        <w:rPr>
+          <w:sz w:val="24"/>
+          <w:szCs w:val="24"/>
+          <w:u w:val="single"/>
+        </w:rPr>
+      </w:pPr>
+      <w:r>
+        <w:rPr>
+          <w:sz w:val="24"/>
+          <w:szCs w:val="24"/>
+          <w:u w:val="single"/>
+        </w:rPr>
+        <w:t>Purchase system implementation (12h)</w:t>
+      </w:r>
+      <w:r>
+        <w:rPr>
+          <w:sz w:val="24"/>
+          <w:szCs w:val="24"/>
+        </w:rPr>
+        <w:t xml:space="preserve"> (17:41-</w:t>
+      </w:r>
+    </w:p>
+    <w:p>
+      <w:pPr>
+        <w:pStyle w:val="ListParagraph"/>
+        <w:numPr>
+          <w:ilvl w:val="0"/>
+          <w:numId w:val="8"/>
+        </w:numPr>
+        <w:rPr>
+          <w:sz w:val="24"/>
+          <w:szCs w:val="24"/>
+        </w:rPr>
+      </w:pPr>
+      <w:r>
+        <w:rPr>
+          <w:sz w:val="24"/>
+          <w:szCs w:val="24"/>
+        </w:rPr>
+        <w:t xml:space="preserve">Store system &amp; UI (8h) </w:t>
+      </w:r>
+    </w:p>
+    <w:p>
+      <w:pPr>
+        <w:pStyle w:val="ListParagraph"/>
+        <w:numPr>
+          <w:ilvl w:val="0"/>
+          <w:numId w:val="8"/>
+        </w:numPr>
+        <w:rPr>
+          <w:sz w:val="24"/>
+          <w:szCs w:val="24"/>
+        </w:rPr>
+      </w:pPr>
+      <w:r>
+        <w:rPr>
+          <w:sz w:val="24"/>
+          <w:szCs w:val="24"/>
+        </w:rPr>
+        <w:t xml:space="preserve">Make player level UI (6h) </w:t>
+      </w:r>
+    </w:p>
+    <w:p>
+      <w:pPr>
+        <w:pStyle w:val="ListParagraph"/>
+        <w:numPr>
+          <w:ilvl w:val="0"/>
+          <w:numId w:val="8"/>
+        </w:numPr>
+        <w:rPr>
+          <w:sz w:val="24"/>
+          <w:szCs w:val="24"/>
+        </w:rPr>
+      </w:pPr>
+      <w:r>
+        <w:rPr>
+          <w:sz w:val="24"/>
+          <w:szCs w:val="24"/>
+        </w:rPr>
+        <w:t xml:space="preserve">Add </w:t>
+      </w:r>
+      <w:proofErr w:type="spellStart"/>
+      <w:r>
+        <w:rPr>
+          <w:sz w:val="24"/>
+          <w:szCs w:val="24"/>
+        </w:rPr>
+        <w:t>sfx</w:t>
+      </w:r>
+      <w:proofErr w:type="spellEnd"/>
+      <w:r>
+        <w:rPr>
+          <w:sz w:val="24"/>
+          <w:szCs w:val="24"/>
+        </w:rPr>
+        <w:t xml:space="preserve"> for UI (3h)</w:t>
+      </w:r>
+    </w:p>
+    <w:p>
+      <w:pPr>
+        <w:pStyle w:val="ListParagraph"/>
+        <w:numPr>
+          <w:ilvl w:val="0"/>
+          <w:numId w:val="8"/>
+        </w:numPr>
+        <w:rPr>
+          <w:sz w:val="24"/>
+          <w:szCs w:val="24"/>
+        </w:rPr>
+      </w:pPr>
+      <w:r>
+        <w:rPr>
+          <w:sz w:val="24"/>
+          <w:szCs w:val="24"/>
+        </w:rPr>
+        <w:t xml:space="preserve">Add </w:t>
+      </w:r>
+      <w:proofErr w:type="spellStart"/>
+      <w:r>
+        <w:rPr>
+          <w:sz w:val="24"/>
+          <w:szCs w:val="24"/>
+        </w:rPr>
+        <w:t>sfx</w:t>
+      </w:r>
+      <w:proofErr w:type="spellEnd"/>
+      <w:r>
+        <w:rPr>
+          <w:sz w:val="24"/>
+          <w:szCs w:val="24"/>
+        </w:rPr>
+        <w:t xml:space="preserve"> for Core (4h)</w:t>
+      </w:r>
+    </w:p>
+    <w:p>
+      <w:pPr>
+        <w:pStyle w:val="ListParagraph"/>
+        <w:numPr>
+          <w:ilvl w:val="0"/>
+          <w:numId w:val="8"/>
+        </w:numPr>
+        <w:rPr>
+          <w:sz w:val="24"/>
+          <w:szCs w:val="24"/>
+        </w:rPr>
+      </w:pPr>
+      <w:r>
+        <w:rPr>
+          <w:sz w:val="24"/>
+          <w:szCs w:val="24"/>
+        </w:rPr>
+        <w:t>Find analytic &amp; implement system (10h)</w:t>
+      </w:r>
+    </w:p>
+    <w:p>
+      <w:pPr>
+        <w:pStyle w:val="ListParagraph"/>
+        <w:numPr>
+          <w:ilvl w:val="0"/>
+          <w:numId w:val="8"/>
+        </w:numPr>
+        <w:rPr>
+          <w:sz w:val="24"/>
+          <w:szCs w:val="24"/>
+        </w:rPr>
+      </w:pPr>
+      <w:r>
+        <w:rPr>
+          <w:sz w:val="24"/>
+          <w:szCs w:val="24"/>
+        </w:rPr>
+        <w:t>Add 20 levels (4h)</w:t>
+      </w:r>
+    </w:p>
+    <w:p>
+      <w:pPr>
+        <w:pStyle w:val="ListParagraph"/>
+        <w:numPr>
+          <w:ilvl w:val="0"/>
+          <w:numId w:val="8"/>
+        </w:numPr>
+        <w:rPr>
+          <w:sz w:val="24"/>
+          <w:szCs w:val="24"/>
+        </w:rPr>
+      </w:pPr>
+      <w:r>
+        <w:rPr>
+          <w:sz w:val="24"/>
+          <w:szCs w:val="24"/>
+        </w:rPr>
+        <w:t>Make logo &amp; setup splash screen (3h</w:t>
+      </w:r>
+      <w:r>
+        <w:rPr>
+          <w:sz w:val="24"/>
+          <w:szCs w:val="24"/>
+        </w:rPr>
+        <w:t>)</w:t>
+      </w:r>
+    </w:p>
+    <w:p>
+      <w:pPr>
+        <w:pStyle w:val="ListParagraph"/>
+        <w:numPr>
+          <w:ilvl w:val="0"/>
+          <w:numId w:val="8"/>
+        </w:numPr>
+        <w:rPr>
+          <w:sz w:val="24"/>
+          <w:szCs w:val="24"/>
+        </w:rPr>
+      </w:pPr>
+      <w:r>
+        <w:rPr>
+          <w:sz w:val="24"/>
+          <w:szCs w:val="24"/>
+        </w:rPr>
+        <w:t>Add music for lobby &amp; core (6h)</w:t>
+      </w:r>
+    </w:p>
+    <w:p>
+      <w:pPr>
+        <w:pStyle w:val="ListParagraph"/>
+        <w:numPr>
+          <w:ilvl w:val="0"/>
+          <w:numId w:val="8"/>
+        </w:numPr>
+        <w:rPr>
+          <w:sz w:val="24"/>
+          <w:szCs w:val="24"/>
+        </w:rPr>
+      </w:pPr>
+      <w:r>
+        <w:rPr>
+          <w:sz w:val="24"/>
+          <w:szCs w:val="24"/>
+        </w:rPr>
+        <w:t xml:space="preserve">Add </w:t>
+      </w:r>
+      <w:proofErr w:type="spellStart"/>
+      <w:r>
+        <w:rPr>
+          <w:sz w:val="24"/>
+          <w:szCs w:val="24"/>
+        </w:rPr>
+        <w:t>vfx</w:t>
+      </w:r>
+      <w:proofErr w:type="spellEnd"/>
+      <w:r>
+        <w:rPr>
+          <w:sz w:val="24"/>
+          <w:szCs w:val="24"/>
+        </w:rPr>
+        <w:t xml:space="preserve"> (4h) </w:t>
+      </w:r>
+    </w:p>
+    <w:p>
+      <w:pPr>
+        <w:pStyle w:val="ListParagraph"/>
+        <w:numPr>
+          <w:ilvl w:val="0"/>
+          <w:numId w:val="8"/>
+        </w:numPr>
+        <w:rPr>
+          <w:sz w:val="24"/>
+          <w:szCs w:val="24"/>
+        </w:rPr>
+      </w:pPr>
+      <w:r>
+        <w:rPr>
+          <w:sz w:val="24"/>
+          <w:szCs w:val="24"/>
+        </w:rPr>
+        <w:t xml:space="preserve">Add UI </w:t>
+      </w:r>
+      <w:proofErr w:type="spellStart"/>
+      <w:r>
+        <w:rPr>
+          <w:sz w:val="24"/>
+          <w:szCs w:val="24"/>
+        </w:rPr>
+        <w:t>vfx</w:t>
+      </w:r>
+      <w:proofErr w:type="spellEnd"/>
+      <w:r>
+        <w:rPr>
+          <w:sz w:val="24"/>
+          <w:szCs w:val="24"/>
+        </w:rPr>
+        <w:t xml:space="preserve"> (3h)</w:t>
+      </w:r>
+      <w:bookmarkEnd w:id="0"/>
+    </w:p>
+    <w:p>
+      <w:pPr>
+        <w:pStyle w:val="ListParagraph"/>
+        <w:numPr>
+          <w:ilvl w:val="0"/>
+          <w:numId w:val="8"/>
+        </w:numPr>
+        <w:rPr>
+          <w:sz w:val="24"/>
+          <w:szCs w:val="24"/>
+        </w:rPr>
+      </w:pPr>
+      <w:r>
+        <w:rPr>
+          <w:sz w:val="24"/>
+          <w:szCs w:val="24"/>
+        </w:rPr>
+        <w:t>Café Bazar publish (3h)</w:t>
+      </w:r>
+    </w:p>
+    <w:p>
+      <w:pPr>
+        <w:pStyle w:val="ListParagraph"/>
+        <w:numPr>
+          <w:ilvl w:val="0"/>
+          <w:numId w:val="8"/>
+        </w:numPr>
+        <w:rPr>
+          <w:sz w:val="24"/>
+          <w:szCs w:val="24"/>
+        </w:rPr>
+      </w:pPr>
+      <w:proofErr w:type="spellStart"/>
+      <w:r>
+        <w:rPr>
+          <w:sz w:val="24"/>
+          <w:szCs w:val="24"/>
+        </w:rPr>
+        <w:t>Myket</w:t>
+      </w:r>
+      <w:proofErr w:type="spellEnd"/>
+      <w:r>
+        <w:rPr>
+          <w:sz w:val="24"/>
+          <w:szCs w:val="24"/>
+        </w:rPr>
+        <w:t xml:space="preserve"> publish (3h)</w:t>
+      </w:r>
+    </w:p>
+    <w:p>
+      <w:pPr>
+        <w:rPr>
+          <w:strike/>
+          <w:color w:val="FF0000"/>
+          <w:sz w:val="24"/>
+          <w:szCs w:val="24"/>
+        </w:rPr>
+      </w:pPr>
+      <w:r>
+        <w:rPr>
+          <w:sz w:val="28"/>
+          <w:szCs w:val="28"/>
+        </w:rPr>
         <w:t>Done</w:t>
+      </w:r>
+    </w:p>
+    <w:p>
+      <w:pPr>
+        <w:pStyle w:val="ListParagraph"/>
+        <w:numPr>
+          <w:ilvl w:val="0"/>
+          <w:numId w:val="1"/>
+        </w:numPr>
+        <w:rPr>
+          <w:strike/>
+          <w:sz w:val="24"/>
+          <w:szCs w:val="24"/>
+        </w:rPr>
+      </w:pPr>
+      <w:r>
+        <w:rPr>
+          <w:strike/>
+          <w:sz w:val="24"/>
+          <w:szCs w:val="24"/>
+        </w:rPr>
+        <w:t xml:space="preserve">Make coin/economy system also implement in Core (5h) </w:t>
+      </w:r>
+      <w:r>
+        <w:rPr>
+          <w:strike/>
+          <w:sz w:val="20"/>
+          <w:szCs w:val="20"/>
+        </w:rPr>
+        <w:t>(14:43-15:41) (10:45-12) (13:58-14:49)</w:t>
       </w:r>
     </w:p>
     <w:p>
@@ -752,16 +608,36 @@
           <w:sz w:val="24"/>
           <w:szCs w:val="24"/>
         </w:rPr>
-        <w:t xml:space="preserve">Fix message dialogue atlas (1h)  </w:t>
-      </w:r>
+        <w:t>Fix message dialogue atlas (1</w:t>
+      </w:r>
+      <w:proofErr w:type="gramStart"/>
       <w:r>
         <w:rPr>
           <w:strike/>
           <w:color w:val="00B050"/>
-          <w:sz w:val="20"/>
-          <w:szCs w:val="20"/>
-        </w:rPr>
-        <w:t>(12:46-13:09)</w:t>
+          <w:sz w:val="24"/>
+          <w:szCs w:val="24"/>
+        </w:rPr>
+        <w:t xml:space="preserve">h)  </w:t>
+      </w:r>
+      <w:r>
+        <w:rPr>
+          <w:strike/>
+          <w:color w:val="00B050"/>
+          <w:sz w:val="20"/>
+          <w:szCs w:val="20"/>
+        </w:rPr>
+        <w:t>(</w:t>
+      </w:r>
+      <w:proofErr w:type="gramEnd"/>
+      <w:r>
+        <w:rPr>
+          <w:strike/>
+          <w:color w:val="00B050"/>
+          <w:sz w:val="20"/>
+          <w:szCs w:val="20"/>
+        </w:rPr>
+        <w:t>12:46-13:09)</w:t>
       </w:r>
     </w:p>
     <w:p>
@@ -1378,8 +1254,9 @@
   <w:abstractNum w:abstractNumId="0" w15:restartNumberingAfterBreak="0">
     <w:nsid w:val="0A4E7FE8"/>
     <w:multiLevelType w:val="hybridMultilevel"/>
-    <w:tmpl w:val="E8162E38"/>
-    <w:lvl w:ilvl="0" w:tplc="728AAD5E">
+    <w:tmpl w:val="E71822E2"/>
+    <w:lvl w:ilvl="0" w:tplc="04090001">
+      <w:start w:val="1"/>
       <w:numFmt w:val="bullet"/>
       <w:lvlText w:val=""/>
       <w:lvlJc w:val="left"/>
@@ -1387,7 +1264,7 @@
         <w:ind w:left="720" w:hanging="360"/>
       </w:pPr>
       <w:rPr>
-        <w:rFonts w:ascii="Symbol" w:eastAsiaTheme="minorHAnsi" w:hAnsi="Symbol" w:cstheme="minorBidi" w:hint="default"/>
+        <w:rFonts w:ascii="Symbol" w:hAnsi="Symbol" w:hint="default"/>
         <w:sz w:val="24"/>
         <w:szCs w:val="24"/>
       </w:rPr>
@@ -1490,6 +1367,98 @@
     </w:lvl>
   </w:abstractNum>
   <w:abstractNum w:abstractNumId="1" w15:restartNumberingAfterBreak="0">
+    <w:nsid w:val="12F46113"/>
+    <w:multiLevelType w:val="hybridMultilevel"/>
+    <w:tmpl w:val="71B4638C"/>
+    <w:lvl w:ilvl="0" w:tplc="0409000F">
+      <w:start w:val="1"/>
+      <w:numFmt w:val="decimal"/>
+      <w:lvlText w:val="%1."/>
+      <w:lvlJc w:val="left"/>
+      <w:pPr>
+        <w:ind w:left="720" w:hanging="360"/>
+      </w:pPr>
+      <w:rPr>
+        <w:rFonts w:hint="default"/>
+      </w:rPr>
+    </w:lvl>
+    <w:lvl w:ilvl="1" w:tplc="04090001">
+      <w:start w:val="1"/>
+      <w:numFmt w:val="bullet"/>
+      <w:lvlText w:val=""/>
+      <w:lvlJc w:val="left"/>
+      <w:pPr>
+        <w:ind w:left="1440" w:hanging="360"/>
+      </w:pPr>
+      <w:rPr>
+        <w:rFonts w:ascii="Symbol" w:hAnsi="Symbol" w:hint="default"/>
+      </w:rPr>
+    </w:lvl>
+    <w:lvl w:ilvl="2" w:tplc="0409001B" w:tentative="1">
+      <w:start w:val="1"/>
+      <w:numFmt w:val="lowerRoman"/>
+      <w:lvlText w:val="%3."/>
+      <w:lvlJc w:val="right"/>
+      <w:pPr>
+        <w:ind w:left="2160" w:hanging="180"/>
+      </w:pPr>
+    </w:lvl>
+    <w:lvl w:ilvl="3" w:tplc="0409000F" w:tentative="1">
+      <w:start w:val="1"/>
+      <w:numFmt w:val="decimal"/>
+      <w:lvlText w:val="%4."/>
+      <w:lvlJc w:val="left"/>
+      <w:pPr>
+        <w:ind w:left="2880" w:hanging="360"/>
+      </w:pPr>
+    </w:lvl>
+    <w:lvl w:ilvl="4" w:tplc="04090019" w:tentative="1">
+      <w:start w:val="1"/>
+      <w:numFmt w:val="lowerLetter"/>
+      <w:lvlText w:val="%5."/>
+      <w:lvlJc w:val="left"/>
+      <w:pPr>
+        <w:ind w:left="3600" w:hanging="360"/>
+      </w:pPr>
+    </w:lvl>
+    <w:lvl w:ilvl="5" w:tplc="0409001B" w:tentative="1">
+      <w:start w:val="1"/>
+      <w:numFmt w:val="lowerRoman"/>
+      <w:lvlText w:val="%6."/>
+      <w:lvlJc w:val="right"/>
+      <w:pPr>
+        <w:ind w:left="4320" w:hanging="180"/>
+      </w:pPr>
+    </w:lvl>
+    <w:lvl w:ilvl="6" w:tplc="0409000F" w:tentative="1">
+      <w:start w:val="1"/>
+      <w:numFmt w:val="decimal"/>
+      <w:lvlText w:val="%7."/>
+      <w:lvlJc w:val="left"/>
+      <w:pPr>
+        <w:ind w:left="5040" w:hanging="360"/>
+      </w:pPr>
+    </w:lvl>
+    <w:lvl w:ilvl="7" w:tplc="04090019" w:tentative="1">
+      <w:start w:val="1"/>
+      <w:numFmt w:val="lowerLetter"/>
+      <w:lvlText w:val="%8."/>
+      <w:lvlJc w:val="left"/>
+      <w:pPr>
+        <w:ind w:left="5760" w:hanging="360"/>
+      </w:pPr>
+    </w:lvl>
+    <w:lvl w:ilvl="8" w:tplc="0409001B" w:tentative="1">
+      <w:start w:val="1"/>
+      <w:numFmt w:val="lowerRoman"/>
+      <w:lvlText w:val="%9."/>
+      <w:lvlJc w:val="right"/>
+      <w:pPr>
+        <w:ind w:left="6480" w:hanging="180"/>
+      </w:pPr>
+    </w:lvl>
+  </w:abstractNum>
+  <w:abstractNum w:abstractNumId="2" w15:restartNumberingAfterBreak="0">
     <w:nsid w:val="32D84A16"/>
     <w:multiLevelType w:val="hybridMultilevel"/>
     <w:tmpl w:val="FE0466BA"/>
@@ -1580,7 +1549,7 @@
       </w:pPr>
     </w:lvl>
   </w:abstractNum>
-  <w:abstractNum w:abstractNumId="2" w15:restartNumberingAfterBreak="0">
+  <w:abstractNum w:abstractNumId="3" w15:restartNumberingAfterBreak="0">
     <w:nsid w:val="3C4B47ED"/>
     <w:multiLevelType w:val="hybridMultilevel"/>
     <w:tmpl w:val="18D4E46E"/>
@@ -1693,7 +1662,7 @@
       </w:rPr>
     </w:lvl>
   </w:abstractNum>
-  <w:abstractNum w:abstractNumId="3" w15:restartNumberingAfterBreak="0">
+  <w:abstractNum w:abstractNumId="4" w15:restartNumberingAfterBreak="0">
     <w:nsid w:val="405A03F8"/>
     <w:multiLevelType w:val="hybridMultilevel"/>
     <w:tmpl w:val="FDC4D63C"/>
@@ -1808,7 +1777,7 @@
       </w:rPr>
     </w:lvl>
   </w:abstractNum>
-  <w:abstractNum w:abstractNumId="4" w15:restartNumberingAfterBreak="0">
+  <w:abstractNum w:abstractNumId="5" w15:restartNumberingAfterBreak="0">
     <w:nsid w:val="53146F10"/>
     <w:multiLevelType w:val="hybridMultilevel"/>
     <w:tmpl w:val="EBFCC796"/>
@@ -1922,7 +1891,7 @@
       </w:rPr>
     </w:lvl>
   </w:abstractNum>
-  <w:abstractNum w:abstractNumId="5" w15:restartNumberingAfterBreak="0">
+  <w:abstractNum w:abstractNumId="6" w15:restartNumberingAfterBreak="0">
     <w:nsid w:val="577F5BCE"/>
     <w:multiLevelType w:val="hybridMultilevel"/>
     <w:tmpl w:val="FDC4D63C"/>
@@ -2037,7 +2006,7 @@
       </w:rPr>
     </w:lvl>
   </w:abstractNum>
-  <w:abstractNum w:abstractNumId="6" w15:restartNumberingAfterBreak="0">
+  <w:abstractNum w:abstractNumId="7" w15:restartNumberingAfterBreak="0">
     <w:nsid w:val="68EA240A"/>
     <w:multiLevelType w:val="hybridMultilevel"/>
     <w:tmpl w:val="E5EE74A4"/>
@@ -2132,22 +2101,25 @@
     <w:abstractNumId w:val="0"/>
   </w:num>
   <w:num w:numId="2" w16cid:durableId="1920751624">
+    <w:abstractNumId w:val="4"/>
+  </w:num>
+  <w:num w:numId="3" w16cid:durableId="720977681">
+    <w:abstractNumId w:val="6"/>
+  </w:num>
+  <w:num w:numId="4" w16cid:durableId="2146964515">
+    <w:abstractNumId w:val="2"/>
+  </w:num>
+  <w:num w:numId="5" w16cid:durableId="1491404859">
+    <w:abstractNumId w:val="7"/>
+  </w:num>
+  <w:num w:numId="6" w16cid:durableId="1144350808">
     <w:abstractNumId w:val="3"/>
   </w:num>
-  <w:num w:numId="3" w16cid:durableId="720977681">
+  <w:num w:numId="7" w16cid:durableId="230045858">
     <w:abstractNumId w:val="5"/>
   </w:num>
-  <w:num w:numId="4" w16cid:durableId="2146964515">
+  <w:num w:numId="8" w16cid:durableId="79177760">
     <w:abstractNumId w:val="1"/>
-  </w:num>
-  <w:num w:numId="5" w16cid:durableId="1491404859">
-    <w:abstractNumId w:val="6"/>
-  </w:num>
-  <w:num w:numId="6" w16cid:durableId="1144350808">
-    <w:abstractNumId w:val="2"/>
-  </w:num>
-  <w:num w:numId="7" w16cid:durableId="230045858">
-    <w:abstractNumId w:val="4"/>
   </w:num>
 </w:numbering>
 </file>

</xml_diff>

<commit_message>
in app purchase fully implemented
</commit_message>
<xml_diff>
--- a/Docs/Tower Defense TODO.docx
+++ b/Docs/Tower Defense TODO.docx
@@ -122,6 +122,20 @@
           <w:szCs w:val="24"/>
         </w:rPr>
         <w:t>-</w:t>
+      </w:r>
+      <w:r>
+        <w:rPr>
+          <w:sz w:val="24"/>
+          <w:szCs w:val="24"/>
+        </w:rPr>
+        <w:t>13:30)</w:t>
+      </w:r>
+      <w:r>
+        <w:rPr>
+          <w:sz w:val="24"/>
+          <w:szCs w:val="24"/>
+        </w:rPr>
+        <w:t xml:space="preserve"> (17:06-</w:t>
       </w:r>
     </w:p>
     <w:p>

</xml_diff>

<commit_message>
new settings for a new build
</commit_message>
<xml_diff>
--- a/Docs/Tower Defense TODO.docx
+++ b/Docs/Tower Defense TODO.docx
@@ -294,6 +294,84 @@
     </w:p>
     <w:p>
       <w:pPr>
+        <w:pStyle w:val="ListParagraph"/>
+        <w:numPr>
+          <w:ilvl w:val="0"/>
+          <w:numId w:val="8"/>
+        </w:numPr>
+        <w:rPr>
+          <w:sz w:val="24"/>
+          <w:szCs w:val="24"/>
+          <w:u w:val="single"/>
+        </w:rPr>
+      </w:pPr>
+      <w:r>
+        <w:rPr>
+          <w:sz w:val="24"/>
+          <w:szCs w:val="24"/>
+          <w:u w:val="single"/>
+        </w:rPr>
+        <w:t>Fix Play Protect problem</w:t>
+      </w:r>
+      <w:r>
+        <w:rPr>
+          <w:sz w:val="24"/>
+          <w:szCs w:val="24"/>
+          <w:u w:val="single"/>
+        </w:rPr>
+        <w:t xml:space="preserve"> </w:t>
+      </w:r>
+      <w:r>
+        <w:rPr>
+          <w:sz w:val="20"/>
+          <w:szCs w:val="20"/>
+          <w:u w:val="single"/>
+        </w:rPr>
+        <w:t>(</w:t>
+      </w:r>
+      <w:r>
+        <w:rPr>
+          <w:sz w:val="20"/>
+          <w:szCs w:val="20"/>
+          <w:u w:val="single"/>
+        </w:rPr>
+        <w:t>%%</w:t>
+      </w:r>
+      <w:r>
+        <w:rPr>
+          <w:sz w:val="20"/>
+          <w:szCs w:val="20"/>
+          <w:u w:val="single"/>
+        </w:rPr>
+        <w:t>%</w:t>
+      </w:r>
+      <w:r>
+        <w:rPr>
+          <w:sz w:val="20"/>
+          <w:szCs w:val="20"/>
+          <w:u w:val="single"/>
+        </w:rPr>
+        <w:t>)</w:t>
+      </w:r>
+      <w:r>
+        <w:rPr>
+          <w:sz w:val="24"/>
+          <w:szCs w:val="24"/>
+          <w:u w:val="single"/>
+        </w:rPr>
+        <w:t xml:space="preserve"> </w:t>
+      </w:r>
+      <w:r>
+        <w:rPr>
+          <w:sz w:val="24"/>
+          <w:szCs w:val="24"/>
+          <w:u w:val="single"/>
+        </w:rPr>
+        <w:t xml:space="preserve"> </w:t>
+      </w:r>
+    </w:p>
+    <w:p>
+      <w:pPr>
         <w:rPr>
           <w:strike/>
           <w:color w:val="FF0000"/>
@@ -1140,6 +1218,7 @@
           <w:sz w:val="24"/>
           <w:szCs w:val="24"/>
         </w:rPr>
+        <w:lastRenderedPageBreak/>
         <w:t xml:space="preserve">Make main menu with Play/Quit buttons (1h) </w:t>
       </w:r>
       <w:r>
@@ -1173,7 +1252,6 @@
           <w:sz w:val="24"/>
           <w:szCs w:val="24"/>
         </w:rPr>
-        <w:lastRenderedPageBreak/>
         <w:t xml:space="preserve">Make Lose &amp; Win system &amp; UI (6h) </w:t>
       </w:r>
       <w:r>

</xml_diff>